<commit_message>
Actualizacion entrgable 2 solicitudes
</commit_message>
<xml_diff>
--- a/Documentacion/Entregables Para Henry/Entregable_2.docx
+++ b/Documentacion/Entregables Para Henry/Entregable_2.docx
@@ -1,6 +1,6 @@
 
 <file path=word/document.xml><?xml version="1.0" encoding="utf-8"?>
-<w:document xmlns:wpc="http://schemas.microsoft.com/office/word/2010/wordprocessingCanvas" xmlns:cx="http://schemas.microsoft.com/office/drawing/2014/chartex" xmlns:cx1="http://schemas.microsoft.com/office/drawing/2015/9/8/chartex" xmlns:cx2="http://schemas.microsoft.com/office/drawing/2015/10/21/chartex" xmlns:cx3="http://schemas.microsoft.com/office/drawing/2016/5/9/chartex" xmlns:cx4="http://schemas.microsoft.com/office/drawing/2016/5/10/chartex" xmlns:cx5="http://schemas.microsoft.com/office/drawing/2016/5/11/chartex" xmlns:cx6="http://schemas.microsoft.com/office/drawing/2016/5/12/chartex" xmlns:cx7="http://schemas.microsoft.com/office/drawing/2016/5/13/chartex" xmlns:cx8="http://schemas.microsoft.com/office/drawing/2016/5/14/chartex" xmlns:mc="http://schemas.openxmlformats.org/markup-compatibility/2006" xmlns:aink="http://schemas.microsoft.com/office/drawing/2016/ink" xmlns:am3d="http://schemas.microsoft.com/office/drawing/2017/model3d" xmlns:o="urn:schemas-microsoft-com:office:office" xmlns:r="http://schemas.openxmlformats.org/officeDocument/2006/relationships" xmlns:m="http://schemas.openxmlformats.org/officeDocument/2006/math" xmlns:v="urn:schemas-microsoft-com:vml" xmlns:wp14="http://schemas.microsoft.com/office/word/2010/wordprocessingDrawing" xmlns:wp="http://schemas.openxmlformats.org/drawingml/2006/wordprocessingDrawing" xmlns:w10="urn:schemas-microsoft-com:office:word" xmlns:w="http://schemas.openxmlformats.org/wordprocessingml/2006/main" xmlns:w14="http://schemas.microsoft.com/office/word/2010/wordml" xmlns:w15="http://schemas.microsoft.com/office/word/2012/wordml" xmlns:w16cid="http://schemas.microsoft.com/office/word/2016/wordml/cid" xmlns:w16se="http://schemas.microsoft.com/office/word/2015/wordml/symex" xmlns:wpg="http://schemas.microsoft.com/office/word/2010/wordprocessingGroup" xmlns:wpi="http://schemas.microsoft.com/office/word/2010/wordprocessingInk" xmlns:wne="http://schemas.microsoft.com/office/word/2006/wordml" xmlns:wps="http://schemas.microsoft.com/office/word/2010/wordprocessingShape" mc:Ignorable="w14 w15 w16se w16cid wp14">
+<w:document xmlns:wpc="http://schemas.microsoft.com/office/word/2010/wordprocessingCanvas" xmlns:cx="http://schemas.microsoft.com/office/drawing/2014/chartex" xmlns:cx1="http://schemas.microsoft.com/office/drawing/2015/9/8/chartex" xmlns:mc="http://schemas.openxmlformats.org/markup-compatibility/2006" xmlns:o="urn:schemas-microsoft-com:office:office" xmlns:r="http://schemas.openxmlformats.org/officeDocument/2006/relationships" xmlns:m="http://schemas.openxmlformats.org/officeDocument/2006/math" xmlns:v="urn:schemas-microsoft-com:vml" xmlns:wp14="http://schemas.microsoft.com/office/word/2010/wordprocessingDrawing" xmlns:wp="http://schemas.openxmlformats.org/drawingml/2006/wordprocessingDrawing" xmlns:w10="urn:schemas-microsoft-com:office:word" xmlns:w="http://schemas.openxmlformats.org/wordprocessingml/2006/main" xmlns:w14="http://schemas.microsoft.com/office/word/2010/wordml" xmlns:w15="http://schemas.microsoft.com/office/word/2012/wordml" xmlns:w16se="http://schemas.microsoft.com/office/word/2015/wordml/symex" xmlns:wpg="http://schemas.microsoft.com/office/word/2010/wordprocessingGroup" xmlns:wpi="http://schemas.microsoft.com/office/word/2010/wordprocessingInk" xmlns:wne="http://schemas.microsoft.com/office/word/2006/wordml" xmlns:wps="http://schemas.microsoft.com/office/word/2010/wordprocessingShape" mc:Ignorable="w14 w15 w16se wp14">
   <w:body>
     <w:sdt>
       <w:sdtPr>
@@ -15,7 +15,7 @@
           <w:r>
             <w:rPr>
               <w:noProof/>
-              <w:lang w:val="es-419" w:eastAsia="es-419"/>
+              <w:lang w:val="en-US"/>
             </w:rPr>
             <mc:AlternateContent>
               <mc:Choice Requires="wpg">
@@ -152,7 +152,7 @@
                   </wp:anchor>
                 </w:drawing>
               </mc:Choice>
-              <mc:Fallback>
+              <mc:Fallback xmlns:w16cid="http://schemas.microsoft.com/office/word/2016/wordml/cid" xmlns:am3d="http://schemas.microsoft.com/office/drawing/2017/model3d" xmlns:aink="http://schemas.microsoft.com/office/drawing/2016/ink" xmlns:cx8="http://schemas.microsoft.com/office/drawing/2016/5/14/chartex" xmlns:cx7="http://schemas.microsoft.com/office/drawing/2016/5/13/chartex" xmlns:cx6="http://schemas.microsoft.com/office/drawing/2016/5/12/chartex" xmlns:cx5="http://schemas.microsoft.com/office/drawing/2016/5/11/chartex" xmlns:cx4="http://schemas.microsoft.com/office/drawing/2016/5/10/chartex" xmlns:cx3="http://schemas.microsoft.com/office/drawing/2016/5/9/chartex" xmlns:cx2="http://schemas.microsoft.com/office/drawing/2015/10/21/chartex">
                 <w:pict>
                   <v:group w14:anchorId="2F1C23E8" id="Grupo 114" o:spid="_x0000_s1026" style="position:absolute;margin-left:0;margin-top:0;width:18.75pt;height:717.75pt;z-index:251659264;mso-left-percent:45;mso-position-horizontal-relative:page;mso-position-vertical:center;mso-position-vertical-relative:page;mso-left-percent:45" coordsize="2381,91154" o:gfxdata="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">
                     <v:rect id="Rectángulo 115" o:spid="_x0000_s1027" style="position:absolute;width:2286;height:87820;visibility:visible;mso-wrap-style:square;v-text-anchor:middle" o:gfxdata="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" fillcolor="#2f5496 [2408]" stroked="f" strokeweight="1pt"/>
@@ -170,6 +170,7 @@
           <w:r>
             <w:rPr>
               <w:noProof/>
+              <w:lang w:val="en-US"/>
             </w:rPr>
             <mc:AlternateContent>
               <mc:Choice Requires="wps">
@@ -391,7 +392,7 @@
                                     <w:szCs w:val="36"/>
                                     <w:lang w:val="es-419"/>
                                   </w:rPr>
-                                  <w:t>ENTREGABLE NUMERO 1</w:t>
+                                  <w:t>ENTREGABLE NUMERO 2</w:t>
                                 </w:r>
                               </w:p>
                               <w:p>
@@ -743,7 +744,7 @@
                               <w:szCs w:val="36"/>
                               <w:lang w:val="es-419"/>
                             </w:rPr>
-                            <w:t>ENTREGABLE NUMERO 1</w:t>
+                            <w:t>ENTREGABLE NUMERO 2</w:t>
                           </w:r>
                         </w:p>
                         <w:p>
@@ -11548,6 +11549,7 @@
                 <w:color w:val="000000"/>
                 <w:lang w:val="es-419" w:eastAsia="es-419"/>
               </w:rPr>
+              <w:lastRenderedPageBreak/>
               <w:t>Centro de Costos</w:t>
             </w:r>
           </w:p>
@@ -11624,7 +11626,6 @@
                 <w:color w:val="000000"/>
                 <w:lang w:val="es-419" w:eastAsia="es-419"/>
               </w:rPr>
-              <w:lastRenderedPageBreak/>
               <w:t>OBJETOS</w:t>
             </w:r>
           </w:p>
@@ -13782,7 +13783,23 @@
                 <w:color w:val="000000"/>
                 <w:lang w:val="es-419" w:eastAsia="es-419"/>
               </w:rPr>
-              <w:t xml:space="preserve"> con los detalles de este.</w:t>
+              <w:t xml:space="preserve"> con los detalles del</w:t>
+            </w:r>
+            <w:r>
+              <w:rPr>
+                <w:rFonts w:ascii="Calibri" w:eastAsia="Times New Roman" w:hAnsi="Calibri" w:cs="Calibri"/>
+                <w:color w:val="000000"/>
+                <w:lang w:val="es-419" w:eastAsia="es-419"/>
+              </w:rPr>
+              <w:t xml:space="preserve"> mismo</w:t>
+            </w:r>
+            <w:r>
+              <w:rPr>
+                <w:rFonts w:ascii="Calibri" w:eastAsia="Times New Roman" w:hAnsi="Calibri" w:cs="Calibri"/>
+                <w:color w:val="000000"/>
+                <w:lang w:val="es-419" w:eastAsia="es-419"/>
+              </w:rPr>
+              <w:t>.</w:t>
             </w:r>
           </w:p>
         </w:tc>
@@ -13903,7 +13920,6 @@
                 <w:color w:val="000000"/>
                 <w:lang w:val="es-419" w:eastAsia="es-419"/>
               </w:rPr>
-              <w:lastRenderedPageBreak/>
               <w:t>OBJETOS</w:t>
             </w:r>
           </w:p>
@@ -15082,8 +15098,6 @@
           <w:bCs/>
         </w:rPr>
       </w:pPr>
-      <w:commentRangeStart w:id="10"/>
-      <w:commentRangeEnd w:id="10"/>
     </w:p>
     <w:tbl>
       <w:tblPr>
@@ -15136,7 +15150,6 @@
                 <w:color w:val="000000"/>
                 <w:lang w:val="es-419" w:eastAsia="es-419"/>
               </w:rPr>
-              <w:lastRenderedPageBreak/>
               <w:t>OBJETOS</w:t>
             </w:r>
           </w:p>
@@ -18232,7 +18245,15 @@
                 <w:color w:val="000000"/>
                 <w:lang w:val="es-419" w:eastAsia="es-419"/>
               </w:rPr>
-              <w:t>observaciones</w:t>
+              <w:t>O</w:t>
+            </w:r>
+            <w:r>
+              <w:rPr>
+                <w:rFonts w:ascii="Calibri" w:eastAsia="Times New Roman" w:hAnsi="Calibri" w:cs="Calibri"/>
+                <w:color w:val="000000"/>
+                <w:lang w:val="es-419" w:eastAsia="es-419"/>
+              </w:rPr>
+              <w:t>bservaciones</w:t>
             </w:r>
           </w:p>
         </w:tc>
@@ -21363,7 +21384,6 @@
                 <w:color w:val="000000"/>
                 <w:lang w:val="es-419" w:eastAsia="es-419"/>
               </w:rPr>
-              <w:lastRenderedPageBreak/>
               <w:t>REQUERIMIENTO</w:t>
             </w:r>
           </w:p>
@@ -22677,6 +22697,7 @@
                 <w:color w:val="000000"/>
                 <w:lang w:val="es-419" w:eastAsia="es-419"/>
               </w:rPr>
+              <w:lastRenderedPageBreak/>
               <w:t>SOLICITADO POR:</w:t>
             </w:r>
           </w:p>
@@ -23836,6 +23857,7 @@
                 <w:color w:val="000000"/>
                 <w:lang w:val="es-419" w:eastAsia="es-419"/>
               </w:rPr>
+              <w:lastRenderedPageBreak/>
               <w:t>Modificar detalles del documento</w:t>
             </w:r>
           </w:p>
@@ -23869,6 +23891,7 @@
                 <w:color w:val="000000"/>
                 <w:lang w:val="es-419" w:eastAsia="es-419"/>
               </w:rPr>
+              <w:lastRenderedPageBreak/>
               <w:t xml:space="preserve">En esta sección se contará con toda la información del sistema, además contará con un formulario donde se </w:t>
             </w:r>
             <w:r>
@@ -24092,15 +24115,7 @@
                 <w:color w:val="000000"/>
                 <w:lang w:val="es-419" w:eastAsia="es-419"/>
               </w:rPr>
-              <w:t>Título</w:t>
-            </w:r>
-            <w:r>
-              <w:rPr>
-                <w:rFonts w:ascii="Calibri" w:eastAsia="Times New Roman" w:hAnsi="Calibri" w:cs="Calibri"/>
-                <w:color w:val="000000"/>
-                <w:lang w:val="es-419" w:eastAsia="es-419"/>
-              </w:rPr>
-              <w:t xml:space="preserve"> del sistema</w:t>
+              <w:t>Título del sistema</w:t>
             </w:r>
           </w:p>
         </w:tc>
@@ -25173,6 +25188,7 @@
                 <w:color w:val="000000"/>
                 <w:lang w:val="es-419" w:eastAsia="es-419"/>
               </w:rPr>
+              <w:lastRenderedPageBreak/>
               <w:t>Botón Cancelar</w:t>
             </w:r>
           </w:p>
@@ -25285,6 +25301,16 @@
         </w:tc>
       </w:tr>
     </w:tbl>
+    <w:p>
+      <w:pPr>
+        <w:rPr>
+          <w:rFonts w:cstheme="minorHAnsi"/>
+          <w:b/>
+          <w:bCs/>
+          <w:u w:val="single"/>
+        </w:rPr>
+      </w:pPr>
+    </w:p>
     <w:p>
       <w:pPr>
         <w:rPr>
@@ -25303,7 +25329,6 @@
           <w:bCs/>
           <w:u w:val="single"/>
         </w:rPr>
-        <w:lastRenderedPageBreak/>
         <w:t>RF-1</w:t>
       </w:r>
       <w:r>
@@ -25668,15 +25693,7 @@
                 <w:color w:val="000000"/>
                 <w:lang w:val="es-419" w:eastAsia="es-419"/>
               </w:rPr>
-              <w:t>bitácoras de Registros</w:t>
-            </w:r>
-            <w:r>
-              <w:rPr>
-                <w:rFonts w:ascii="Calibri" w:eastAsia="Times New Roman" w:hAnsi="Calibri" w:cs="Times New Roman"/>
-                <w:color w:val="000000"/>
-                <w:lang w:val="es-419" w:eastAsia="es-419"/>
-              </w:rPr>
-              <w:t>.</w:t>
+              <w:t>bitácoras de Registros.</w:t>
             </w:r>
           </w:p>
           <w:p>
@@ -25868,15 +25885,7 @@
                 <w:color w:val="000000"/>
                 <w:lang w:val="es-419" w:eastAsia="es-419"/>
               </w:rPr>
-              <w:t>Título</w:t>
-            </w:r>
-            <w:r>
-              <w:rPr>
-                <w:rFonts w:ascii="Calibri" w:eastAsia="Times New Roman" w:hAnsi="Calibri" w:cs="Calibri"/>
-                <w:color w:val="000000"/>
-                <w:lang w:val="es-419" w:eastAsia="es-419"/>
-              </w:rPr>
-              <w:t xml:space="preserve"> del sistema</w:t>
+              <w:t>Título del sistema</w:t>
             </w:r>
           </w:p>
         </w:tc>
@@ -26232,15 +26241,7 @@
                 <w:color w:val="000000"/>
                 <w:lang w:val="es-419" w:eastAsia="es-419"/>
               </w:rPr>
-              <w:t>Botón</w:t>
-            </w:r>
-            <w:r>
-              <w:rPr>
-                <w:rFonts w:ascii="Calibri" w:eastAsia="Times New Roman" w:hAnsi="Calibri" w:cs="Calibri"/>
-                <w:color w:val="000000"/>
-                <w:lang w:val="es-419" w:eastAsia="es-419"/>
-              </w:rPr>
-              <w:t xml:space="preserve"> Usuarios</w:t>
+              <w:t>Botón Usuarios</w:t>
             </w:r>
           </w:p>
         </w:tc>
@@ -26311,15 +26312,7 @@
                 <w:color w:val="000000"/>
                 <w:lang w:val="es-419" w:eastAsia="es-419"/>
               </w:rPr>
-              <w:t>Botón</w:t>
-            </w:r>
-            <w:r>
-              <w:rPr>
-                <w:rFonts w:ascii="Calibri" w:eastAsia="Times New Roman" w:hAnsi="Calibri" w:cs="Calibri"/>
-                <w:color w:val="000000"/>
-                <w:lang w:val="es-419" w:eastAsia="es-419"/>
-              </w:rPr>
-              <w:t xml:space="preserve"> Roles</w:t>
+              <w:t>Botón Roles</w:t>
             </w:r>
           </w:p>
         </w:tc>
@@ -26391,23 +26384,7 @@
                 <w:color w:val="000000"/>
                 <w:lang w:val="es-419" w:eastAsia="es-419"/>
               </w:rPr>
-              <w:t>Botón</w:t>
-            </w:r>
-            <w:r>
-              <w:rPr>
-                <w:rFonts w:ascii="Calibri" w:eastAsia="Times New Roman" w:hAnsi="Calibri" w:cs="Calibri"/>
-                <w:color w:val="000000"/>
-                <w:lang w:val="es-419" w:eastAsia="es-419"/>
-              </w:rPr>
-              <w:t xml:space="preserve"> </w:t>
-            </w:r>
-            <w:r>
-              <w:rPr>
-                <w:rFonts w:ascii="Calibri" w:eastAsia="Times New Roman" w:hAnsi="Calibri" w:cs="Calibri"/>
-                <w:color w:val="000000"/>
-                <w:lang w:val="es-419" w:eastAsia="es-419"/>
-              </w:rPr>
-              <w:t>Bitácoras</w:t>
+              <w:t>Botón Bitácoras</w:t>
             </w:r>
           </w:p>
         </w:tc>
@@ -26812,39 +26789,7 @@
                 <w:color w:val="000000"/>
                 <w:lang w:val="es-419" w:eastAsia="es-419"/>
               </w:rPr>
-              <w:t xml:space="preserve">En esta sección se contará con toda la información del sistema, aparte </w:t>
-            </w:r>
-            <w:r>
-              <w:rPr>
-                <w:rFonts w:ascii="Calibri" w:eastAsia="Times New Roman" w:hAnsi="Calibri" w:cs="Calibri"/>
-                <w:color w:val="000000"/>
-                <w:lang w:val="es-419" w:eastAsia="es-419"/>
-              </w:rPr>
-              <w:t>contará</w:t>
-            </w:r>
-            <w:r>
-              <w:rPr>
-                <w:rFonts w:ascii="Calibri" w:eastAsia="Times New Roman" w:hAnsi="Calibri" w:cs="Calibri"/>
-                <w:color w:val="000000"/>
-                <w:lang w:val="es-419" w:eastAsia="es-419"/>
-              </w:rPr>
-              <w:t xml:space="preserve"> con el mantenimiento de usuarios que el administrador desea que puedan ingresar al sistema, y </w:t>
-            </w:r>
-            <w:r>
-              <w:rPr>
-                <w:rFonts w:ascii="Calibri" w:eastAsia="Times New Roman" w:hAnsi="Calibri" w:cs="Calibri"/>
-                <w:color w:val="000000"/>
-                <w:lang w:val="es-419" w:eastAsia="es-419"/>
-              </w:rPr>
-              <w:t>tendrá</w:t>
-            </w:r>
-            <w:r>
-              <w:rPr>
-                <w:rFonts w:ascii="Calibri" w:eastAsia="Times New Roman" w:hAnsi="Calibri" w:cs="Calibri"/>
-                <w:color w:val="000000"/>
-                <w:lang w:val="es-419" w:eastAsia="es-419"/>
-              </w:rPr>
-              <w:t xml:space="preserve"> las siguientes opciones:</w:t>
+              <w:t>En esta sección se contará con toda la información del sistema, aparte contará con el mantenimiento de usuarios que el administrador desea que puedan ingresar al sistema, y tendrá las siguientes opciones:</w:t>
             </w:r>
           </w:p>
           <w:p>
@@ -26881,57 +26826,33 @@
                 <w:color w:val="000000"/>
                 <w:lang w:val="es-419" w:eastAsia="es-419"/>
               </w:rPr>
-              <w:t xml:space="preserve"> </w:t>
-            </w:r>
-            <w:r>
+              <w:t xml:space="preserve"> Ingresar Usuario Nuevo.</w:t>
+            </w:r>
+          </w:p>
+          <w:p>
+            <w:pPr>
+              <w:spacing w:after="0" w:line="240" w:lineRule="auto"/>
               <w:rPr>
                 <w:rFonts w:ascii="Calibri" w:eastAsia="Times New Roman" w:hAnsi="Calibri" w:cs="Times New Roman"/>
                 <w:color w:val="000000"/>
                 <w:lang w:val="es-419" w:eastAsia="es-419"/>
               </w:rPr>
-              <w:t>Ingresar Usuario Nuevo</w:t>
-            </w:r>
+            </w:pPr>
             <w:r>
               <w:rPr>
                 <w:rFonts w:ascii="Calibri" w:eastAsia="Times New Roman" w:hAnsi="Calibri" w:cs="Times New Roman"/>
                 <w:color w:val="000000"/>
                 <w:lang w:val="es-419" w:eastAsia="es-419"/>
               </w:rPr>
-              <w:t>.</w:t>
-            </w:r>
-          </w:p>
-          <w:p>
-            <w:pPr>
-              <w:spacing w:after="0" w:line="240" w:lineRule="auto"/>
+              <w:t>•</w:t>
+            </w:r>
+            <w:r>
               <w:rPr>
                 <w:rFonts w:ascii="Calibri" w:eastAsia="Times New Roman" w:hAnsi="Calibri" w:cs="Times New Roman"/>
                 <w:color w:val="000000"/>
                 <w:lang w:val="es-419" w:eastAsia="es-419"/>
               </w:rPr>
-            </w:pPr>
-            <w:r>
-              <w:rPr>
-                <w:rFonts w:ascii="Calibri" w:eastAsia="Times New Roman" w:hAnsi="Calibri" w:cs="Times New Roman"/>
-                <w:color w:val="000000"/>
-                <w:lang w:val="es-419" w:eastAsia="es-419"/>
-              </w:rPr>
-              <w:t>•</w:t>
-            </w:r>
-            <w:r>
-              <w:rPr>
-                <w:rFonts w:ascii="Calibri" w:eastAsia="Times New Roman" w:hAnsi="Calibri" w:cs="Times New Roman"/>
-                <w:color w:val="000000"/>
-                <w:lang w:val="es-419" w:eastAsia="es-419"/>
-              </w:rPr>
-              <w:t xml:space="preserve"> Consultar Usuario</w:t>
-            </w:r>
-            <w:r>
-              <w:rPr>
-                <w:rFonts w:ascii="Calibri" w:eastAsia="Times New Roman" w:hAnsi="Calibri" w:cs="Times New Roman"/>
-                <w:color w:val="000000"/>
-                <w:lang w:val="es-419" w:eastAsia="es-419"/>
-              </w:rPr>
-              <w:t>.</w:t>
+              <w:t xml:space="preserve"> Consultar Usuario.</w:t>
             </w:r>
           </w:p>
           <w:p>
@@ -27113,15 +27034,7 @@
                 <w:color w:val="000000"/>
                 <w:lang w:val="es-419" w:eastAsia="es-419"/>
               </w:rPr>
-              <w:t>Título</w:t>
-            </w:r>
-            <w:r>
-              <w:rPr>
-                <w:rFonts w:ascii="Calibri" w:eastAsia="Times New Roman" w:hAnsi="Calibri" w:cs="Calibri"/>
-                <w:color w:val="000000"/>
-                <w:lang w:val="es-419" w:eastAsia="es-419"/>
-              </w:rPr>
-              <w:t xml:space="preserve"> del sistema</w:t>
+              <w:t>Título del sistema</w:t>
             </w:r>
           </w:p>
         </w:tc>
@@ -27653,7 +27566,16 @@
                 <w:bCs/>
                 <w:color w:val="000000"/>
               </w:rPr>
-              <w:t> MARIO VISI</w:t>
+              <w:t> </w:t>
+            </w:r>
+            <w:r>
+              <w:rPr>
+                <w:rFonts w:ascii="Calibri" w:hAnsi="Calibri" w:cs="Calibri"/>
+                <w:b/>
+                <w:bCs/>
+                <w:color w:val="000000"/>
+              </w:rPr>
+              <w:t> HENRRY PICADO SOLANO</w:t>
             </w:r>
           </w:p>
         </w:tc>
@@ -27788,6 +27710,7 @@
                 <w:color w:val="000000"/>
                 <w:lang w:val="es-419" w:eastAsia="es-419"/>
               </w:rPr>
+              <w:lastRenderedPageBreak/>
               <w:t>REQUERIMIENTO</w:t>
             </w:r>
           </w:p>
@@ -27917,39 +27840,7 @@
                 <w:color w:val="000000"/>
                 <w:lang w:val="es-419" w:eastAsia="es-419"/>
               </w:rPr>
-              <w:t xml:space="preserve">En esta sección se contará con toda la información del sistema, aparte </w:t>
-            </w:r>
-            <w:r>
-              <w:rPr>
-                <w:rFonts w:ascii="Calibri" w:eastAsia="Times New Roman" w:hAnsi="Calibri" w:cs="Calibri"/>
-                <w:color w:val="000000"/>
-                <w:lang w:val="es-419" w:eastAsia="es-419"/>
-              </w:rPr>
-              <w:t>contará</w:t>
-            </w:r>
-            <w:r>
-              <w:rPr>
-                <w:rFonts w:ascii="Calibri" w:eastAsia="Times New Roman" w:hAnsi="Calibri" w:cs="Calibri"/>
-                <w:color w:val="000000"/>
-                <w:lang w:val="es-419" w:eastAsia="es-419"/>
-              </w:rPr>
-              <w:t xml:space="preserve"> con un formulario donde el administrador puede ingresar los datos del usuario que </w:t>
-            </w:r>
-            <w:r>
-              <w:rPr>
-                <w:rFonts w:ascii="Calibri" w:eastAsia="Times New Roman" w:hAnsi="Calibri" w:cs="Calibri"/>
-                <w:color w:val="000000"/>
-                <w:lang w:val="es-419" w:eastAsia="es-419"/>
-              </w:rPr>
-              <w:t>podrá</w:t>
-            </w:r>
-            <w:r>
-              <w:rPr>
-                <w:rFonts w:ascii="Calibri" w:eastAsia="Times New Roman" w:hAnsi="Calibri" w:cs="Calibri"/>
-                <w:color w:val="000000"/>
-                <w:lang w:val="es-419" w:eastAsia="es-419"/>
-              </w:rPr>
-              <w:t xml:space="preserve"> ingresar al sistema web.</w:t>
+              <w:t>En esta sección se contará con toda la información del sistema, aparte contará con un formulario donde el administrador puede ingresar los datos del usuario que podrá ingresar al sistema web.</w:t>
             </w:r>
           </w:p>
         </w:tc>
@@ -28070,7 +27961,6 @@
                 <w:color w:val="000000"/>
                 <w:lang w:val="es-419" w:eastAsia="es-419"/>
               </w:rPr>
-              <w:lastRenderedPageBreak/>
               <w:t>OBJETOS</w:t>
             </w:r>
           </w:p>
@@ -28147,15 +28037,7 @@
                 <w:color w:val="000000"/>
                 <w:lang w:val="es-419" w:eastAsia="es-419"/>
               </w:rPr>
-              <w:t>Título</w:t>
-            </w:r>
-            <w:r>
-              <w:rPr>
-                <w:rFonts w:ascii="Calibri" w:eastAsia="Times New Roman" w:hAnsi="Calibri" w:cs="Calibri"/>
-                <w:color w:val="000000"/>
-                <w:lang w:val="es-419" w:eastAsia="es-419"/>
-              </w:rPr>
-              <w:t xml:space="preserve"> del sistema</w:t>
+              <w:t>Título del sistema</w:t>
             </w:r>
           </w:p>
         </w:tc>
@@ -28787,15 +28669,7 @@
                 <w:color w:val="000000"/>
                 <w:lang w:val="es-419" w:eastAsia="es-419"/>
               </w:rPr>
-              <w:t xml:space="preserve">Correo </w:t>
-            </w:r>
-            <w:r>
-              <w:rPr>
-                <w:rFonts w:ascii="Calibri" w:eastAsia="Times New Roman" w:hAnsi="Calibri" w:cs="Calibri"/>
-                <w:color w:val="000000"/>
-                <w:lang w:val="es-419" w:eastAsia="es-419"/>
-              </w:rPr>
-              <w:t>Electrónico</w:t>
+              <w:t>Correo Electrónico</w:t>
             </w:r>
           </w:p>
         </w:tc>
@@ -29116,7 +28990,16 @@
                 <w:bCs/>
                 <w:color w:val="000000"/>
               </w:rPr>
-              <w:t> MARIO VISI</w:t>
+              <w:t> </w:t>
+            </w:r>
+            <w:r>
+              <w:rPr>
+                <w:rFonts w:ascii="Calibri" w:hAnsi="Calibri" w:cs="Calibri"/>
+                <w:b/>
+                <w:bCs/>
+                <w:color w:val="000000"/>
+              </w:rPr>
+              <w:t> HENRRY PICADO SOLANO/MARIO VISI</w:t>
             </w:r>
           </w:p>
         </w:tc>
@@ -29167,16 +29050,7 @@
           <w:bCs/>
           <w:u w:val="single"/>
         </w:rPr>
-        <w:t>2</w:t>
-      </w:r>
-      <w:r>
-        <w:rPr>
-          <w:rFonts w:cstheme="minorHAnsi"/>
-          <w:b/>
-          <w:bCs/>
-          <w:u w:val="single"/>
-        </w:rPr>
-        <w:t>1</w:t>
+        <w:t>21</w:t>
       </w:r>
       <w:r>
         <w:rPr>
@@ -29419,71 +29293,7 @@
                 <w:color w:val="000000"/>
                 <w:lang w:val="es-419" w:eastAsia="es-419"/>
               </w:rPr>
-              <w:t xml:space="preserve">En esta sección se contará con toda la información del sistema, aparte contara con una lista donde se visualizan todos los usuarios y </w:t>
-            </w:r>
-            <w:r>
-              <w:rPr>
-                <w:rFonts w:ascii="Calibri" w:eastAsia="Times New Roman" w:hAnsi="Calibri" w:cs="Calibri"/>
-                <w:color w:val="000000"/>
-                <w:lang w:val="es-419" w:eastAsia="es-419"/>
-              </w:rPr>
-              <w:t>podrá</w:t>
-            </w:r>
-            <w:r>
-              <w:rPr>
-                <w:rFonts w:ascii="Calibri" w:eastAsia="Times New Roman" w:hAnsi="Calibri" w:cs="Calibri"/>
-                <w:color w:val="000000"/>
-                <w:lang w:val="es-419" w:eastAsia="es-419"/>
-              </w:rPr>
-              <w:t xml:space="preserve"> buscar </w:t>
-            </w:r>
-            <w:r>
-              <w:rPr>
-                <w:rFonts w:ascii="Calibri" w:eastAsia="Times New Roman" w:hAnsi="Calibri" w:cs="Calibri"/>
-                <w:color w:val="000000"/>
-                <w:lang w:val="es-419" w:eastAsia="es-419"/>
-              </w:rPr>
-              <w:t>de acuerdo con</w:t>
-            </w:r>
-            <w:r>
-              <w:rPr>
-                <w:rFonts w:ascii="Calibri" w:eastAsia="Times New Roman" w:hAnsi="Calibri" w:cs="Calibri"/>
-                <w:color w:val="000000"/>
-                <w:lang w:val="es-419" w:eastAsia="es-419"/>
-              </w:rPr>
-              <w:t xml:space="preserve"> su </w:t>
-            </w:r>
-            <w:r>
-              <w:rPr>
-                <w:rFonts w:ascii="Calibri" w:eastAsia="Times New Roman" w:hAnsi="Calibri" w:cs="Calibri"/>
-                <w:color w:val="000000"/>
-                <w:lang w:val="es-419" w:eastAsia="es-419"/>
-              </w:rPr>
-              <w:t>número</w:t>
-            </w:r>
-            <w:r>
-              <w:rPr>
-                <w:rFonts w:ascii="Calibri" w:eastAsia="Times New Roman" w:hAnsi="Calibri" w:cs="Calibri"/>
-                <w:color w:val="000000"/>
-                <w:lang w:val="es-419" w:eastAsia="es-419"/>
-              </w:rPr>
-              <w:t xml:space="preserve"> de cedula o nombre de usuario, esta </w:t>
-            </w:r>
-            <w:r>
-              <w:rPr>
-                <w:rFonts w:ascii="Calibri" w:eastAsia="Times New Roman" w:hAnsi="Calibri" w:cs="Calibri"/>
-                <w:color w:val="000000"/>
-                <w:lang w:val="es-419" w:eastAsia="es-419"/>
-              </w:rPr>
-              <w:t>opción</w:t>
-            </w:r>
-            <w:r>
-              <w:rPr>
-                <w:rFonts w:ascii="Calibri" w:eastAsia="Times New Roman" w:hAnsi="Calibri" w:cs="Calibri"/>
-                <w:color w:val="000000"/>
-                <w:lang w:val="es-419" w:eastAsia="es-419"/>
-              </w:rPr>
-              <w:t xml:space="preserve"> contara con:</w:t>
+              <w:t>En esta sección se contará con toda la información del sistema, aparte contara con una lista donde se visualizan todos los usuarios y podrá buscar de acuerdo con su número de cedula o nombre de usuario, esta opción contara con:</w:t>
             </w:r>
           </w:p>
           <w:p>
@@ -29520,66 +29330,34 @@
                 <w:color w:val="000000"/>
                 <w:lang w:val="es-419" w:eastAsia="es-419"/>
               </w:rPr>
-              <w:t xml:space="preserve"> </w:t>
-            </w:r>
-            <w:r>
+              <w:t xml:space="preserve"> Modificar Usuario.</w:t>
+            </w:r>
+          </w:p>
+          <w:p>
+            <w:pPr>
+              <w:spacing w:after="0" w:line="240" w:lineRule="auto"/>
+              <w:jc w:val="both"/>
               <w:rPr>
                 <w:rFonts w:ascii="Calibri" w:eastAsia="Times New Roman" w:hAnsi="Calibri" w:cs="Times New Roman"/>
                 <w:color w:val="000000"/>
                 <w:lang w:val="es-419" w:eastAsia="es-419"/>
               </w:rPr>
-              <w:t>Modificar Usuario</w:t>
-            </w:r>
+            </w:pPr>
             <w:r>
               <w:rPr>
                 <w:rFonts w:ascii="Calibri" w:eastAsia="Times New Roman" w:hAnsi="Calibri" w:cs="Times New Roman"/>
                 <w:color w:val="000000"/>
                 <w:lang w:val="es-419" w:eastAsia="es-419"/>
               </w:rPr>
-              <w:t>.</w:t>
-            </w:r>
-          </w:p>
-          <w:p>
-            <w:pPr>
-              <w:spacing w:after="0" w:line="240" w:lineRule="auto"/>
-              <w:jc w:val="both"/>
+              <w:t>•</w:t>
+            </w:r>
+            <w:r>
               <w:rPr>
                 <w:rFonts w:ascii="Calibri" w:eastAsia="Times New Roman" w:hAnsi="Calibri" w:cs="Times New Roman"/>
                 <w:color w:val="000000"/>
                 <w:lang w:val="es-419" w:eastAsia="es-419"/>
               </w:rPr>
-            </w:pPr>
-            <w:r>
-              <w:rPr>
-                <w:rFonts w:ascii="Calibri" w:eastAsia="Times New Roman" w:hAnsi="Calibri" w:cs="Times New Roman"/>
-                <w:color w:val="000000"/>
-                <w:lang w:val="es-419" w:eastAsia="es-419"/>
-              </w:rPr>
-              <w:t>•</w:t>
-            </w:r>
-            <w:r>
-              <w:rPr>
-                <w:rFonts w:ascii="Calibri" w:eastAsia="Times New Roman" w:hAnsi="Calibri" w:cs="Times New Roman"/>
-                <w:color w:val="000000"/>
-                <w:lang w:val="es-419" w:eastAsia="es-419"/>
-              </w:rPr>
-              <w:t xml:space="preserve"> </w:t>
-            </w:r>
-            <w:r>
-              <w:rPr>
-                <w:rFonts w:ascii="Calibri" w:eastAsia="Times New Roman" w:hAnsi="Calibri" w:cs="Times New Roman"/>
-                <w:color w:val="000000"/>
-                <w:lang w:val="es-419" w:eastAsia="es-419"/>
-              </w:rPr>
-              <w:t>Dar de baja Usuario</w:t>
-            </w:r>
-            <w:r>
-              <w:rPr>
-                <w:rFonts w:ascii="Calibri" w:eastAsia="Times New Roman" w:hAnsi="Calibri" w:cs="Times New Roman"/>
-                <w:color w:val="000000"/>
-                <w:lang w:val="es-419" w:eastAsia="es-419"/>
-              </w:rPr>
-              <w:t>.</w:t>
+              <w:t xml:space="preserve"> Dar de baja Usuario.</w:t>
             </w:r>
           </w:p>
           <w:p>
@@ -29772,15 +29550,7 @@
                 <w:color w:val="000000"/>
                 <w:lang w:val="es-419" w:eastAsia="es-419"/>
               </w:rPr>
-              <w:t>Título</w:t>
-            </w:r>
-            <w:r>
-              <w:rPr>
-                <w:rFonts w:ascii="Calibri" w:eastAsia="Times New Roman" w:hAnsi="Calibri" w:cs="Calibri"/>
-                <w:color w:val="000000"/>
-                <w:lang w:val="es-419" w:eastAsia="es-419"/>
-              </w:rPr>
-              <w:t xml:space="preserve"> del sistema</w:t>
+              <w:t>Título del sistema</w:t>
             </w:r>
           </w:p>
         </w:tc>
@@ -30385,7 +30155,16 @@
                 <w:bCs/>
                 <w:color w:val="000000"/>
               </w:rPr>
-              <w:t> MARIO VISI</w:t>
+              <w:t> </w:t>
+            </w:r>
+            <w:r>
+              <w:rPr>
+                <w:rFonts w:ascii="Calibri" w:hAnsi="Calibri" w:cs="Calibri"/>
+                <w:b/>
+                <w:bCs/>
+                <w:color w:val="000000"/>
+              </w:rPr>
+              <w:t> HENRRY PICADO SOLANO/MARIO VISI</w:t>
             </w:r>
           </w:p>
         </w:tc>
@@ -30427,6 +30206,7 @@
           <w:bCs/>
           <w:u w:val="single"/>
         </w:rPr>
+        <w:lastRenderedPageBreak/>
         <w:t>RF-2</w:t>
       </w:r>
       <w:r>
@@ -30447,18 +30227,7 @@
           <w:u w:val="single"/>
           <w:lang w:val="es-419" w:eastAsia="es-419"/>
         </w:rPr>
-        <w:t xml:space="preserve"> </w:t>
-      </w:r>
-      <w:r>
-        <w:rPr>
-          <w:rFonts w:ascii="Calibri" w:eastAsia="Times New Roman" w:hAnsi="Calibri" w:cs="Times New Roman"/>
-          <w:b/>
-          <w:bCs/>
-          <w:color w:val="000000"/>
-          <w:u w:val="single"/>
-          <w:lang w:val="es-419" w:eastAsia="es-419"/>
-        </w:rPr>
-        <w:t>Modificar Usuario</w:t>
+        <w:t xml:space="preserve"> Modificar Usuario</w:t>
       </w:r>
       <w:r>
         <w:rPr>
@@ -30700,39 +30469,7 @@
                 <w:color w:val="000000"/>
                 <w:lang w:val="es-419" w:eastAsia="es-419"/>
               </w:rPr>
-              <w:t xml:space="preserve">En esta sección se contará con toda la información del sistema, aparte </w:t>
-            </w:r>
-            <w:r>
-              <w:rPr>
-                <w:rFonts w:ascii="Calibri" w:eastAsia="Times New Roman" w:hAnsi="Calibri" w:cs="Calibri"/>
-                <w:color w:val="000000"/>
-                <w:lang w:val="es-419" w:eastAsia="es-419"/>
-              </w:rPr>
-              <w:t>contará</w:t>
-            </w:r>
-            <w:r>
-              <w:rPr>
-                <w:rFonts w:ascii="Calibri" w:eastAsia="Times New Roman" w:hAnsi="Calibri" w:cs="Calibri"/>
-                <w:color w:val="000000"/>
-                <w:lang w:val="es-419" w:eastAsia="es-419"/>
-              </w:rPr>
-              <w:t xml:space="preserve"> con un formulario con los datos cargados del usuario para su </w:t>
-            </w:r>
-            <w:r>
-              <w:rPr>
-                <w:rFonts w:ascii="Calibri" w:eastAsia="Times New Roman" w:hAnsi="Calibri" w:cs="Calibri"/>
-                <w:color w:val="000000"/>
-                <w:lang w:val="es-419" w:eastAsia="es-419"/>
-              </w:rPr>
-              <w:t>modificación</w:t>
-            </w:r>
-            <w:r>
-              <w:rPr>
-                <w:rFonts w:ascii="Calibri" w:eastAsia="Times New Roman" w:hAnsi="Calibri" w:cs="Calibri"/>
-                <w:color w:val="000000"/>
-                <w:lang w:val="es-419" w:eastAsia="es-419"/>
-              </w:rPr>
-              <w:t xml:space="preserve"> en caso de requerirlo.</w:t>
+              <w:t>En esta sección se contará con toda la información del sistema, aparte contará con un formulario con los datos cargados del usuario para su modificación en caso de requerirlo.</w:t>
             </w:r>
           </w:p>
         </w:tc>
@@ -30904,15 +30641,7 @@
                 <w:color w:val="000000"/>
                 <w:lang w:val="es-419" w:eastAsia="es-419"/>
               </w:rPr>
-              <w:t>Título</w:t>
-            </w:r>
-            <w:r>
-              <w:rPr>
-                <w:rFonts w:ascii="Calibri" w:eastAsia="Times New Roman" w:hAnsi="Calibri" w:cs="Calibri"/>
-                <w:color w:val="000000"/>
-                <w:lang w:val="es-419" w:eastAsia="es-419"/>
-              </w:rPr>
-              <w:t xml:space="preserve"> del sistema</w:t>
+              <w:t>Título del sistema</w:t>
             </w:r>
           </w:p>
         </w:tc>
@@ -31698,6 +31427,7 @@
                 <w:color w:val="000000"/>
                 <w:lang w:val="es-419" w:eastAsia="es-419"/>
               </w:rPr>
+              <w:lastRenderedPageBreak/>
               <w:t>Botón cancelar</w:t>
             </w:r>
           </w:p>
@@ -31804,7 +31534,16 @@
                 <w:bCs/>
                 <w:color w:val="000000"/>
               </w:rPr>
-              <w:t> MARIO VISI</w:t>
+              <w:t> </w:t>
+            </w:r>
+            <w:r>
+              <w:rPr>
+                <w:rFonts w:ascii="Calibri" w:hAnsi="Calibri" w:cs="Calibri"/>
+                <w:b/>
+                <w:bCs/>
+                <w:color w:val="000000"/>
+              </w:rPr>
+              <w:t> HENRRY PICADO SOLANO/MARIO VISI</w:t>
             </w:r>
           </w:p>
         </w:tc>
@@ -32791,8 +32530,19 @@
                 <w:bCs/>
                 <w:color w:val="000000"/>
               </w:rPr>
-              <w:t> MARIO VISI</w:t>
-            </w:r>
+              <w:t> </w:t>
+            </w:r>
+            <w:r>
+              <w:rPr>
+                <w:rFonts w:ascii="Calibri" w:hAnsi="Calibri" w:cs="Calibri"/>
+                <w:b/>
+                <w:bCs/>
+                <w:color w:val="000000"/>
+              </w:rPr>
+              <w:t> HENRRY PICADO SOLANO/MARIO VISI</w:t>
+            </w:r>
+            <w:bookmarkStart w:id="10" w:name="_GoBack"/>
+            <w:bookmarkEnd w:id="10"/>
           </w:p>
         </w:tc>
       </w:tr>
@@ -32854,8 +32604,6 @@
           <w:u w:val="single"/>
         </w:rPr>
       </w:pPr>
-      <w:bookmarkStart w:id="12" w:name="_GoBack"/>
-      <w:bookmarkEnd w:id="12"/>
     </w:p>
     <w:p>
       <w:pPr>
@@ -33073,8 +32821,8 @@
           <w:lang w:val="es-ES"/>
         </w:rPr>
       </w:pPr>
-      <w:bookmarkStart w:id="13" w:name="_Toc569897"/>
-      <w:bookmarkStart w:id="14" w:name="_Toc20141922"/>
+      <w:bookmarkStart w:id="12" w:name="_Toc569897"/>
+      <w:bookmarkStart w:id="13" w:name="_Toc20141922"/>
       <w:r>
         <w:rPr>
           <w:rFonts w:asciiTheme="minorHAnsi" w:eastAsia="Calibri" w:hAnsiTheme="minorHAnsi"/>
@@ -33085,8 +32833,8 @@
         </w:rPr>
         <w:t>2.3.2. REQUERIMIENTOS NO FUNCIONALES</w:t>
       </w:r>
+      <w:bookmarkEnd w:id="12"/>
       <w:bookmarkEnd w:id="13"/>
-      <w:bookmarkEnd w:id="14"/>
     </w:p>
     <w:p>
       <w:pPr>
@@ -33173,6 +32921,7 @@
               <w:rPr>
                 <w:rFonts w:cstheme="minorHAnsi"/>
               </w:rPr>
+              <w:lastRenderedPageBreak/>
               <w:t>Objeto</w:t>
             </w:r>
           </w:p>
@@ -33371,7 +33120,6 @@
               <w:rPr>
                 <w:rFonts w:cstheme="minorHAnsi"/>
               </w:rPr>
-              <w:lastRenderedPageBreak/>
               <w:t>Microsoft Visual Studio 2015</w:t>
             </w:r>
           </w:p>
@@ -33987,6 +33735,7 @@
               <w:rPr>
                 <w:rFonts w:cstheme="minorHAnsi"/>
               </w:rPr>
+              <w:lastRenderedPageBreak/>
               <w:t>Objeto</w:t>
             </w:r>
           </w:p>
@@ -34124,7 +33873,6 @@
               <w:rPr>
                 <w:rFonts w:cstheme="minorHAnsi"/>
               </w:rPr>
-              <w:lastRenderedPageBreak/>
               <w:t>Objeto</w:t>
             </w:r>
           </w:p>
@@ -34218,8 +33966,8 @@
           <w:szCs w:val="22"/>
         </w:rPr>
       </w:pPr>
-      <w:bookmarkStart w:id="15" w:name="_Toc569898"/>
-      <w:bookmarkStart w:id="16" w:name="_Toc20141923"/>
+      <w:bookmarkStart w:id="14" w:name="_Toc569898"/>
+      <w:bookmarkStart w:id="15" w:name="_Toc20141923"/>
       <w:r>
         <w:rPr>
           <w:rFonts w:asciiTheme="minorHAnsi" w:hAnsiTheme="minorHAnsi"/>
@@ -34230,8 +33978,8 @@
         </w:rPr>
         <w:t>2.4. CUADROS RESUMEN REQUERIMIENTOS</w:t>
       </w:r>
+      <w:bookmarkEnd w:id="14"/>
       <w:bookmarkEnd w:id="15"/>
-      <w:bookmarkEnd w:id="16"/>
     </w:p>
     <w:p/>
     <w:p>
@@ -34245,8 +33993,8 @@
           <w:szCs w:val="22"/>
         </w:rPr>
       </w:pPr>
-      <w:bookmarkStart w:id="17" w:name="_Toc569899"/>
-      <w:bookmarkStart w:id="18" w:name="_Toc20141924"/>
+      <w:bookmarkStart w:id="16" w:name="_Toc569899"/>
+      <w:bookmarkStart w:id="17" w:name="_Toc20141924"/>
       <w:r>
         <w:rPr>
           <w:rFonts w:asciiTheme="minorHAnsi" w:hAnsiTheme="minorHAnsi"/>
@@ -34256,8 +34004,8 @@
         </w:rPr>
         <w:t>2.4.1. CUADRO RESUMEN REQUERIMIENTOS FUNCIONALES (RF)</w:t>
       </w:r>
+      <w:bookmarkEnd w:id="16"/>
       <w:bookmarkEnd w:id="17"/>
-      <w:bookmarkEnd w:id="18"/>
     </w:p>
     <w:p>
       <w:pPr>
@@ -34878,6 +34626,7 @@
                 <w:bCs/>
                 <w:color w:val="FFFFFF"/>
               </w:rPr>
+              <w:lastRenderedPageBreak/>
               <w:t>RF 06</w:t>
             </w:r>
           </w:p>
@@ -35111,7 +34860,6 @@
                 <w:rStyle w:val="Ttulo5Car"/>
                 <w:rFonts w:cstheme="minorHAnsi"/>
               </w:rPr>
-              <w:lastRenderedPageBreak/>
               <w:t>Formulario de Reservación de Citas</w:t>
             </w:r>
           </w:p>
@@ -36191,6 +35939,7 @@
                 <w:bCs/>
                 <w:color w:val="FFFFFF"/>
               </w:rPr>
+              <w:lastRenderedPageBreak/>
               <w:t>RF 19</w:t>
             </w:r>
           </w:p>
@@ -36284,8 +36033,8 @@
           <w:szCs w:val="22"/>
         </w:rPr>
       </w:pPr>
-      <w:bookmarkStart w:id="19" w:name="_Toc569900"/>
-      <w:bookmarkStart w:id="20" w:name="_Toc20141925"/>
+      <w:bookmarkStart w:id="18" w:name="_Toc569900"/>
+      <w:bookmarkStart w:id="19" w:name="_Toc20141925"/>
       <w:r>
         <w:rPr>
           <w:rFonts w:asciiTheme="minorHAnsi" w:hAnsiTheme="minorHAnsi"/>
@@ -36295,8 +36044,8 @@
         </w:rPr>
         <w:t>2.4.2. CUADRO RESUMEN REQUERIMIENTOS NO FUNCIONALES (RNF)</w:t>
       </w:r>
+      <w:bookmarkEnd w:id="18"/>
       <w:bookmarkEnd w:id="19"/>
-      <w:bookmarkEnd w:id="20"/>
     </w:p>
     <w:p>
       <w:pPr>
@@ -36353,7 +36102,6 @@
                 <w:i/>
                 <w:color w:val="FFFFFF"/>
               </w:rPr>
-              <w:lastRenderedPageBreak/>
               <w:t>Código de Requerimientos</w:t>
             </w:r>
           </w:p>
@@ -36985,9 +36733,9 @@
       </w:pPr>
     </w:p>
     <w:sectPr>
-      <w:headerReference w:type="default" r:id="rId12"/>
-      <w:footerReference w:type="default" r:id="rId13"/>
-      <w:headerReference w:type="first" r:id="rId14"/>
+      <w:headerReference w:type="default" r:id="rId11"/>
+      <w:footerReference w:type="default" r:id="rId12"/>
+      <w:headerReference w:type="first" r:id="rId13"/>
       <w:pgSz w:w="12240" w:h="15840"/>
       <w:pgMar w:top="1418" w:right="1134" w:bottom="1418" w:left="1134" w:header="709" w:footer="709" w:gutter="0"/>
       <w:pgNumType w:start="0"/>
@@ -37000,7 +36748,7 @@
 </file>
 
 <file path=word/comments.xml><?xml version="1.0" encoding="utf-8"?>
-<w:comments xmlns:wpc="http://schemas.microsoft.com/office/word/2010/wordprocessingCanvas" xmlns:cx="http://schemas.microsoft.com/office/drawing/2014/chartex" xmlns:cx1="http://schemas.microsoft.com/office/drawing/2015/9/8/chartex" xmlns:cx2="http://schemas.microsoft.com/office/drawing/2015/10/21/chartex" xmlns:cx3="http://schemas.microsoft.com/office/drawing/2016/5/9/chartex" xmlns:cx4="http://schemas.microsoft.com/office/drawing/2016/5/10/chartex" xmlns:cx5="http://schemas.microsoft.com/office/drawing/2016/5/11/chartex" xmlns:cx6="http://schemas.microsoft.com/office/drawing/2016/5/12/chartex" xmlns:cx7="http://schemas.microsoft.com/office/drawing/2016/5/13/chartex" xmlns:cx8="http://schemas.microsoft.com/office/drawing/2016/5/14/chartex" xmlns:mc="http://schemas.openxmlformats.org/markup-compatibility/2006" xmlns:aink="http://schemas.microsoft.com/office/drawing/2016/ink" xmlns:am3d="http://schemas.microsoft.com/office/drawing/2017/model3d" xmlns:o="urn:schemas-microsoft-com:office:office" xmlns:r="http://schemas.openxmlformats.org/officeDocument/2006/relationships" xmlns:m="http://schemas.openxmlformats.org/officeDocument/2006/math" xmlns:v="urn:schemas-microsoft-com:vml" xmlns:wp14="http://schemas.microsoft.com/office/word/2010/wordprocessingDrawing" xmlns:wp="http://schemas.openxmlformats.org/drawingml/2006/wordprocessingDrawing" xmlns:w10="urn:schemas-microsoft-com:office:word" xmlns:w="http://schemas.openxmlformats.org/wordprocessingml/2006/main" xmlns:w14="http://schemas.microsoft.com/office/word/2010/wordml" xmlns:w15="http://schemas.microsoft.com/office/word/2012/wordml" xmlns:w16cid="http://schemas.microsoft.com/office/word/2016/wordml/cid" xmlns:w16se="http://schemas.microsoft.com/office/word/2015/wordml/symex" xmlns:wpg="http://schemas.microsoft.com/office/word/2010/wordprocessingGroup" xmlns:wpi="http://schemas.microsoft.com/office/word/2010/wordprocessingInk" xmlns:wne="http://schemas.microsoft.com/office/word/2006/wordml" xmlns:wps="http://schemas.microsoft.com/office/word/2010/wordprocessingShape" mc:Ignorable="w14 w15 w16se w16cid wp14">
+<w:comments xmlns:wpc="http://schemas.microsoft.com/office/word/2010/wordprocessingCanvas" xmlns:cx="http://schemas.microsoft.com/office/drawing/2014/chartex" xmlns:cx1="http://schemas.microsoft.com/office/drawing/2015/9/8/chartex" xmlns:mc="http://schemas.openxmlformats.org/markup-compatibility/2006" xmlns:o="urn:schemas-microsoft-com:office:office" xmlns:r="http://schemas.openxmlformats.org/officeDocument/2006/relationships" xmlns:m="http://schemas.openxmlformats.org/officeDocument/2006/math" xmlns:v="urn:schemas-microsoft-com:vml" xmlns:wp14="http://schemas.microsoft.com/office/word/2010/wordprocessingDrawing" xmlns:wp="http://schemas.openxmlformats.org/drawingml/2006/wordprocessingDrawing" xmlns:w10="urn:schemas-microsoft-com:office:word" xmlns:w="http://schemas.openxmlformats.org/wordprocessingml/2006/main" xmlns:w14="http://schemas.microsoft.com/office/word/2010/wordml" xmlns:w15="http://schemas.microsoft.com/office/word/2012/wordml" xmlns:w16se="http://schemas.microsoft.com/office/word/2015/wordml/symex" xmlns:wpg="http://schemas.microsoft.com/office/word/2010/wordprocessingGroup" xmlns:wpi="http://schemas.microsoft.com/office/word/2010/wordprocessingInk" xmlns:wne="http://schemas.microsoft.com/office/word/2006/wordml" xmlns:wps="http://schemas.microsoft.com/office/word/2010/wordprocessingShape" mc:Ignorable="w14 w15 w16se wp14">
   <w:comment w:id="11" w:author="Fabio Sandi Sanchez" w:date="2019-09-24T14:41:00Z" w:initials="FSS">
     <w:p>
       <w:pPr>
@@ -37021,7 +36769,7 @@
 </file>
 
 <file path=word/commentsExtended.xml><?xml version="1.0" encoding="utf-8"?>
-<w15:commentsEx xmlns:wpc="http://schemas.microsoft.com/office/word/2010/wordprocessingCanvas" xmlns:cx="http://schemas.microsoft.com/office/drawing/2014/chartex" xmlns:cx1="http://schemas.microsoft.com/office/drawing/2015/9/8/chartex" xmlns:cx2="http://schemas.microsoft.com/office/drawing/2015/10/21/chartex" xmlns:cx3="http://schemas.microsoft.com/office/drawing/2016/5/9/chartex" xmlns:cx4="http://schemas.microsoft.com/office/drawing/2016/5/10/chartex" xmlns:cx5="http://schemas.microsoft.com/office/drawing/2016/5/11/chartex" xmlns:cx6="http://schemas.microsoft.com/office/drawing/2016/5/12/chartex" xmlns:cx7="http://schemas.microsoft.com/office/drawing/2016/5/13/chartex" xmlns:cx8="http://schemas.microsoft.com/office/drawing/2016/5/14/chartex" xmlns:mc="http://schemas.openxmlformats.org/markup-compatibility/2006" xmlns:aink="http://schemas.microsoft.com/office/drawing/2016/ink" xmlns:am3d="http://schemas.microsoft.com/office/drawing/2017/model3d" xmlns:o="urn:schemas-microsoft-com:office:office" xmlns:r="http://schemas.openxmlformats.org/officeDocument/2006/relationships" xmlns:m="http://schemas.openxmlformats.org/officeDocument/2006/math" xmlns:v="urn:schemas-microsoft-com:vml" xmlns:wp14="http://schemas.microsoft.com/office/word/2010/wordprocessingDrawing" xmlns:wp="http://schemas.openxmlformats.org/drawingml/2006/wordprocessingDrawing" xmlns:w10="urn:schemas-microsoft-com:office:word" xmlns:w="http://schemas.openxmlformats.org/wordprocessingml/2006/main" xmlns:w14="http://schemas.microsoft.com/office/word/2010/wordml" xmlns:w15="http://schemas.microsoft.com/office/word/2012/wordml" xmlns:w16cid="http://schemas.microsoft.com/office/word/2016/wordml/cid" xmlns:w16se="http://schemas.microsoft.com/office/word/2015/wordml/symex" xmlns:wpg="http://schemas.microsoft.com/office/word/2010/wordprocessingGroup" xmlns:wpi="http://schemas.microsoft.com/office/word/2010/wordprocessingInk" xmlns:wne="http://schemas.microsoft.com/office/word/2006/wordml" xmlns:wps="http://schemas.microsoft.com/office/word/2010/wordprocessingShape" mc:Ignorable="w14 w15 w16se w16cid wp14">
+<w15:commentsEx xmlns:wpc="http://schemas.microsoft.com/office/word/2010/wordprocessingCanvas" xmlns:cx="http://schemas.microsoft.com/office/drawing/2014/chartex" xmlns:cx1="http://schemas.microsoft.com/office/drawing/2015/9/8/chartex" xmlns:mc="http://schemas.openxmlformats.org/markup-compatibility/2006" xmlns:o="urn:schemas-microsoft-com:office:office" xmlns:r="http://schemas.openxmlformats.org/officeDocument/2006/relationships" xmlns:m="http://schemas.openxmlformats.org/officeDocument/2006/math" xmlns:v="urn:schemas-microsoft-com:vml" xmlns:wp14="http://schemas.microsoft.com/office/word/2010/wordprocessingDrawing" xmlns:wp="http://schemas.openxmlformats.org/drawingml/2006/wordprocessingDrawing" xmlns:w10="urn:schemas-microsoft-com:office:word" xmlns:w="http://schemas.openxmlformats.org/wordprocessingml/2006/main" xmlns:w14="http://schemas.microsoft.com/office/word/2010/wordml" xmlns:w15="http://schemas.microsoft.com/office/word/2012/wordml" xmlns:w16se="http://schemas.microsoft.com/office/word/2015/wordml/symex" xmlns:wpg="http://schemas.microsoft.com/office/word/2010/wordprocessingGroup" xmlns:wpi="http://schemas.microsoft.com/office/word/2010/wordprocessingInk" xmlns:wne="http://schemas.microsoft.com/office/word/2006/wordml" xmlns:wps="http://schemas.microsoft.com/office/word/2010/wordprocessingShape" mc:Ignorable="w14 w15 w16se wp14">
   <w15:commentEx w15:paraId="24A8B3B1" w15:done="0"/>
 </w15:commentsEx>
 </file>
@@ -37033,7 +36781,7 @@
 </file>
 
 <file path=word/endnotes.xml><?xml version="1.0" encoding="utf-8"?>
-<w:endnotes xmlns:wpc="http://schemas.microsoft.com/office/word/2010/wordprocessingCanvas" xmlns:cx="http://schemas.microsoft.com/office/drawing/2014/chartex" xmlns:cx1="http://schemas.microsoft.com/office/drawing/2015/9/8/chartex" xmlns:cx2="http://schemas.microsoft.com/office/drawing/2015/10/21/chartex" xmlns:cx3="http://schemas.microsoft.com/office/drawing/2016/5/9/chartex" xmlns:cx4="http://schemas.microsoft.com/office/drawing/2016/5/10/chartex" xmlns:cx5="http://schemas.microsoft.com/office/drawing/2016/5/11/chartex" xmlns:cx6="http://schemas.microsoft.com/office/drawing/2016/5/12/chartex" xmlns:cx7="http://schemas.microsoft.com/office/drawing/2016/5/13/chartex" xmlns:cx8="http://schemas.microsoft.com/office/drawing/2016/5/14/chartex" xmlns:mc="http://schemas.openxmlformats.org/markup-compatibility/2006" xmlns:aink="http://schemas.microsoft.com/office/drawing/2016/ink" xmlns:am3d="http://schemas.microsoft.com/office/drawing/2017/model3d" xmlns:o="urn:schemas-microsoft-com:office:office" xmlns:r="http://schemas.openxmlformats.org/officeDocument/2006/relationships" xmlns:m="http://schemas.openxmlformats.org/officeDocument/2006/math" xmlns:v="urn:schemas-microsoft-com:vml" xmlns:wp14="http://schemas.microsoft.com/office/word/2010/wordprocessingDrawing" xmlns:wp="http://schemas.openxmlformats.org/drawingml/2006/wordprocessingDrawing" xmlns:w10="urn:schemas-microsoft-com:office:word" xmlns:w="http://schemas.openxmlformats.org/wordprocessingml/2006/main" xmlns:w14="http://schemas.microsoft.com/office/word/2010/wordml" xmlns:w15="http://schemas.microsoft.com/office/word/2012/wordml" xmlns:w16cid="http://schemas.microsoft.com/office/word/2016/wordml/cid" xmlns:w16se="http://schemas.microsoft.com/office/word/2015/wordml/symex" xmlns:wpg="http://schemas.microsoft.com/office/word/2010/wordprocessingGroup" xmlns:wpi="http://schemas.microsoft.com/office/word/2010/wordprocessingInk" xmlns:wne="http://schemas.microsoft.com/office/word/2006/wordml" xmlns:wps="http://schemas.microsoft.com/office/word/2010/wordprocessingShape" mc:Ignorable="w14 w15 w16se w16cid wp14">
+<w:endnotes xmlns:wpc="http://schemas.microsoft.com/office/word/2010/wordprocessingCanvas" xmlns:cx="http://schemas.microsoft.com/office/drawing/2014/chartex" xmlns:cx1="http://schemas.microsoft.com/office/drawing/2015/9/8/chartex" xmlns:mc="http://schemas.openxmlformats.org/markup-compatibility/2006" xmlns:o="urn:schemas-microsoft-com:office:office" xmlns:r="http://schemas.openxmlformats.org/officeDocument/2006/relationships" xmlns:m="http://schemas.openxmlformats.org/officeDocument/2006/math" xmlns:v="urn:schemas-microsoft-com:vml" xmlns:wp14="http://schemas.microsoft.com/office/word/2010/wordprocessingDrawing" xmlns:wp="http://schemas.openxmlformats.org/drawingml/2006/wordprocessingDrawing" xmlns:w10="urn:schemas-microsoft-com:office:word" xmlns:w="http://schemas.openxmlformats.org/wordprocessingml/2006/main" xmlns:w14="http://schemas.microsoft.com/office/word/2010/wordml" xmlns:w15="http://schemas.microsoft.com/office/word/2012/wordml" xmlns:w16se="http://schemas.microsoft.com/office/word/2015/wordml/symex" xmlns:wpg="http://schemas.microsoft.com/office/word/2010/wordprocessingGroup" xmlns:wpi="http://schemas.microsoft.com/office/word/2010/wordprocessingInk" xmlns:wne="http://schemas.microsoft.com/office/word/2006/wordml" xmlns:wps="http://schemas.microsoft.com/office/word/2010/wordprocessingShape" mc:Ignorable="w14 w15 w16se wp14">
   <w:endnote w:type="separator" w:id="-1">
     <w:p>
       <w:pPr>
@@ -37058,7 +36806,7 @@
 </file>
 
 <file path=word/footer1.xml><?xml version="1.0" encoding="utf-8"?>
-<w:ftr xmlns:wpc="http://schemas.microsoft.com/office/word/2010/wordprocessingCanvas" xmlns:cx="http://schemas.microsoft.com/office/drawing/2014/chartex" xmlns:cx1="http://schemas.microsoft.com/office/drawing/2015/9/8/chartex" xmlns:cx2="http://schemas.microsoft.com/office/drawing/2015/10/21/chartex" xmlns:cx3="http://schemas.microsoft.com/office/drawing/2016/5/9/chartex" xmlns:cx4="http://schemas.microsoft.com/office/drawing/2016/5/10/chartex" xmlns:cx5="http://schemas.microsoft.com/office/drawing/2016/5/11/chartex" xmlns:cx6="http://schemas.microsoft.com/office/drawing/2016/5/12/chartex" xmlns:cx7="http://schemas.microsoft.com/office/drawing/2016/5/13/chartex" xmlns:cx8="http://schemas.microsoft.com/office/drawing/2016/5/14/chartex" xmlns:mc="http://schemas.openxmlformats.org/markup-compatibility/2006" xmlns:aink="http://schemas.microsoft.com/office/drawing/2016/ink" xmlns:am3d="http://schemas.microsoft.com/office/drawing/2017/model3d" xmlns:o="urn:schemas-microsoft-com:office:office" xmlns:r="http://schemas.openxmlformats.org/officeDocument/2006/relationships" xmlns:m="http://schemas.openxmlformats.org/officeDocument/2006/math" xmlns:v="urn:schemas-microsoft-com:vml" xmlns:wp14="http://schemas.microsoft.com/office/word/2010/wordprocessingDrawing" xmlns:wp="http://schemas.openxmlformats.org/drawingml/2006/wordprocessingDrawing" xmlns:w10="urn:schemas-microsoft-com:office:word" xmlns:w="http://schemas.openxmlformats.org/wordprocessingml/2006/main" xmlns:w14="http://schemas.microsoft.com/office/word/2010/wordml" xmlns:w15="http://schemas.microsoft.com/office/word/2012/wordml" xmlns:w16cid="http://schemas.microsoft.com/office/word/2016/wordml/cid" xmlns:w16se="http://schemas.microsoft.com/office/word/2015/wordml/symex" xmlns:wpg="http://schemas.microsoft.com/office/word/2010/wordprocessingGroup" xmlns:wpi="http://schemas.microsoft.com/office/word/2010/wordprocessingInk" xmlns:wne="http://schemas.microsoft.com/office/word/2006/wordml" xmlns:wps="http://schemas.microsoft.com/office/word/2010/wordprocessingShape" mc:Ignorable="w14 w15 w16se w16cid wp14">
+<w:ftr xmlns:wpc="http://schemas.microsoft.com/office/word/2010/wordprocessingCanvas" xmlns:cx="http://schemas.microsoft.com/office/drawing/2014/chartex" xmlns:cx1="http://schemas.microsoft.com/office/drawing/2015/9/8/chartex" xmlns:mc="http://schemas.openxmlformats.org/markup-compatibility/2006" xmlns:o="urn:schemas-microsoft-com:office:office" xmlns:r="http://schemas.openxmlformats.org/officeDocument/2006/relationships" xmlns:m="http://schemas.openxmlformats.org/officeDocument/2006/math" xmlns:v="urn:schemas-microsoft-com:vml" xmlns:wp14="http://schemas.microsoft.com/office/word/2010/wordprocessingDrawing" xmlns:wp="http://schemas.openxmlformats.org/drawingml/2006/wordprocessingDrawing" xmlns:w10="urn:schemas-microsoft-com:office:word" xmlns:w="http://schemas.openxmlformats.org/wordprocessingml/2006/main" xmlns:w14="http://schemas.microsoft.com/office/word/2010/wordml" xmlns:w15="http://schemas.microsoft.com/office/word/2012/wordml" xmlns:w16se="http://schemas.microsoft.com/office/word/2015/wordml/symex" xmlns:wpg="http://schemas.microsoft.com/office/word/2010/wordprocessingGroup" xmlns:wpi="http://schemas.microsoft.com/office/word/2010/wordprocessingInk" xmlns:wne="http://schemas.microsoft.com/office/word/2006/wordml" xmlns:wps="http://schemas.microsoft.com/office/word/2010/wordprocessingShape" mc:Ignorable="w14 w15 w16se wp14">
   <w:tbl>
     <w:tblPr>
       <w:tblW w:w="5175" w:type="pct"/>
@@ -37166,7 +36914,7 @@
               <w:color w:val="FFFFFF" w:themeColor="background1"/>
               <w:lang w:val="es-ES"/>
             </w:rPr>
-            <w:t>35</w:t>
+            <w:t>31</w:t>
           </w:r>
           <w:r>
             <w:rPr>
@@ -37187,7 +36935,7 @@
 </file>
 
 <file path=word/footnotes.xml><?xml version="1.0" encoding="utf-8"?>
-<w:footnotes xmlns:wpc="http://schemas.microsoft.com/office/word/2010/wordprocessingCanvas" xmlns:cx="http://schemas.microsoft.com/office/drawing/2014/chartex" xmlns:cx1="http://schemas.microsoft.com/office/drawing/2015/9/8/chartex" xmlns:cx2="http://schemas.microsoft.com/office/drawing/2015/10/21/chartex" xmlns:cx3="http://schemas.microsoft.com/office/drawing/2016/5/9/chartex" xmlns:cx4="http://schemas.microsoft.com/office/drawing/2016/5/10/chartex" xmlns:cx5="http://schemas.microsoft.com/office/drawing/2016/5/11/chartex" xmlns:cx6="http://schemas.microsoft.com/office/drawing/2016/5/12/chartex" xmlns:cx7="http://schemas.microsoft.com/office/drawing/2016/5/13/chartex" xmlns:cx8="http://schemas.microsoft.com/office/drawing/2016/5/14/chartex" xmlns:mc="http://schemas.openxmlformats.org/markup-compatibility/2006" xmlns:aink="http://schemas.microsoft.com/office/drawing/2016/ink" xmlns:am3d="http://schemas.microsoft.com/office/drawing/2017/model3d" xmlns:o="urn:schemas-microsoft-com:office:office" xmlns:r="http://schemas.openxmlformats.org/officeDocument/2006/relationships" xmlns:m="http://schemas.openxmlformats.org/officeDocument/2006/math" xmlns:v="urn:schemas-microsoft-com:vml" xmlns:wp14="http://schemas.microsoft.com/office/word/2010/wordprocessingDrawing" xmlns:wp="http://schemas.openxmlformats.org/drawingml/2006/wordprocessingDrawing" xmlns:w10="urn:schemas-microsoft-com:office:word" xmlns:w="http://schemas.openxmlformats.org/wordprocessingml/2006/main" xmlns:w14="http://schemas.microsoft.com/office/word/2010/wordml" xmlns:w15="http://schemas.microsoft.com/office/word/2012/wordml" xmlns:w16cid="http://schemas.microsoft.com/office/word/2016/wordml/cid" xmlns:w16se="http://schemas.microsoft.com/office/word/2015/wordml/symex" xmlns:wpg="http://schemas.microsoft.com/office/word/2010/wordprocessingGroup" xmlns:wpi="http://schemas.microsoft.com/office/word/2010/wordprocessingInk" xmlns:wne="http://schemas.microsoft.com/office/word/2006/wordml" xmlns:wps="http://schemas.microsoft.com/office/word/2010/wordprocessingShape" mc:Ignorable="w14 w15 w16se w16cid wp14">
+<w:footnotes xmlns:wpc="http://schemas.microsoft.com/office/word/2010/wordprocessingCanvas" xmlns:cx="http://schemas.microsoft.com/office/drawing/2014/chartex" xmlns:cx1="http://schemas.microsoft.com/office/drawing/2015/9/8/chartex" xmlns:mc="http://schemas.openxmlformats.org/markup-compatibility/2006" xmlns:o="urn:schemas-microsoft-com:office:office" xmlns:r="http://schemas.openxmlformats.org/officeDocument/2006/relationships" xmlns:m="http://schemas.openxmlformats.org/officeDocument/2006/math" xmlns:v="urn:schemas-microsoft-com:vml" xmlns:wp14="http://schemas.microsoft.com/office/word/2010/wordprocessingDrawing" xmlns:wp="http://schemas.openxmlformats.org/drawingml/2006/wordprocessingDrawing" xmlns:w10="urn:schemas-microsoft-com:office:word" xmlns:w="http://schemas.openxmlformats.org/wordprocessingml/2006/main" xmlns:w14="http://schemas.microsoft.com/office/word/2010/wordml" xmlns:w15="http://schemas.microsoft.com/office/word/2012/wordml" xmlns:w16se="http://schemas.microsoft.com/office/word/2015/wordml/symex" xmlns:wpg="http://schemas.microsoft.com/office/word/2010/wordprocessingGroup" xmlns:wpi="http://schemas.microsoft.com/office/word/2010/wordprocessingInk" xmlns:wne="http://schemas.microsoft.com/office/word/2006/wordml" xmlns:wps="http://schemas.microsoft.com/office/word/2010/wordprocessingShape" mc:Ignorable="w14 w15 w16se wp14">
   <w:footnote w:type="separator" w:id="-1">
     <w:p>
       <w:pPr>
@@ -37212,7 +36960,7 @@
 </file>
 
 <file path=word/header1.xml><?xml version="1.0" encoding="utf-8"?>
-<w:hdr xmlns:wpc="http://schemas.microsoft.com/office/word/2010/wordprocessingCanvas" xmlns:cx="http://schemas.microsoft.com/office/drawing/2014/chartex" xmlns:cx1="http://schemas.microsoft.com/office/drawing/2015/9/8/chartex" xmlns:cx2="http://schemas.microsoft.com/office/drawing/2015/10/21/chartex" xmlns:cx3="http://schemas.microsoft.com/office/drawing/2016/5/9/chartex" xmlns:cx4="http://schemas.microsoft.com/office/drawing/2016/5/10/chartex" xmlns:cx5="http://schemas.microsoft.com/office/drawing/2016/5/11/chartex" xmlns:cx6="http://schemas.microsoft.com/office/drawing/2016/5/12/chartex" xmlns:cx7="http://schemas.microsoft.com/office/drawing/2016/5/13/chartex" xmlns:cx8="http://schemas.microsoft.com/office/drawing/2016/5/14/chartex" xmlns:mc="http://schemas.openxmlformats.org/markup-compatibility/2006" xmlns:aink="http://schemas.microsoft.com/office/drawing/2016/ink" xmlns:am3d="http://schemas.microsoft.com/office/drawing/2017/model3d" xmlns:o="urn:schemas-microsoft-com:office:office" xmlns:r="http://schemas.openxmlformats.org/officeDocument/2006/relationships" xmlns:m="http://schemas.openxmlformats.org/officeDocument/2006/math" xmlns:v="urn:schemas-microsoft-com:vml" xmlns:wp14="http://schemas.microsoft.com/office/word/2010/wordprocessingDrawing" xmlns:wp="http://schemas.openxmlformats.org/drawingml/2006/wordprocessingDrawing" xmlns:w10="urn:schemas-microsoft-com:office:word" xmlns:w="http://schemas.openxmlformats.org/wordprocessingml/2006/main" xmlns:w14="http://schemas.microsoft.com/office/word/2010/wordml" xmlns:w15="http://schemas.microsoft.com/office/word/2012/wordml" xmlns:w16cid="http://schemas.microsoft.com/office/word/2016/wordml/cid" xmlns:w16se="http://schemas.microsoft.com/office/word/2015/wordml/symex" xmlns:wpg="http://schemas.microsoft.com/office/word/2010/wordprocessingGroup" xmlns:wpi="http://schemas.microsoft.com/office/word/2010/wordprocessingInk" xmlns:wne="http://schemas.microsoft.com/office/word/2006/wordml" xmlns:wps="http://schemas.microsoft.com/office/word/2010/wordprocessingShape" mc:Ignorable="w14 w15 w16se w16cid wp14">
+<w:hdr xmlns:wpc="http://schemas.microsoft.com/office/word/2010/wordprocessingCanvas" xmlns:cx="http://schemas.microsoft.com/office/drawing/2014/chartex" xmlns:cx1="http://schemas.microsoft.com/office/drawing/2015/9/8/chartex" xmlns:mc="http://schemas.openxmlformats.org/markup-compatibility/2006" xmlns:o="urn:schemas-microsoft-com:office:office" xmlns:r="http://schemas.openxmlformats.org/officeDocument/2006/relationships" xmlns:m="http://schemas.openxmlformats.org/officeDocument/2006/math" xmlns:v="urn:schemas-microsoft-com:vml" xmlns:wp14="http://schemas.microsoft.com/office/word/2010/wordprocessingDrawing" xmlns:wp="http://schemas.openxmlformats.org/drawingml/2006/wordprocessingDrawing" xmlns:w10="urn:schemas-microsoft-com:office:word" xmlns:w="http://schemas.openxmlformats.org/wordprocessingml/2006/main" xmlns:w14="http://schemas.microsoft.com/office/word/2010/wordml" xmlns:w15="http://schemas.microsoft.com/office/word/2012/wordml" xmlns:w16se="http://schemas.microsoft.com/office/word/2015/wordml/symex" xmlns:wpg="http://schemas.microsoft.com/office/word/2010/wordprocessingGroup" xmlns:wpi="http://schemas.microsoft.com/office/word/2010/wordprocessingInk" xmlns:wne="http://schemas.microsoft.com/office/word/2006/wordml" xmlns:wps="http://schemas.microsoft.com/office/word/2010/wordprocessingShape" mc:Ignorable="w14 w15 w16se wp14">
   <w:p>
     <w:pPr>
       <w:pStyle w:val="Encabezado"/>
@@ -37226,7 +36974,7 @@
 </file>
 
 <file path=word/header2.xml><?xml version="1.0" encoding="utf-8"?>
-<w:hdr xmlns:wpc="http://schemas.microsoft.com/office/word/2010/wordprocessingCanvas" xmlns:cx="http://schemas.microsoft.com/office/drawing/2014/chartex" xmlns:cx1="http://schemas.microsoft.com/office/drawing/2015/9/8/chartex" xmlns:cx2="http://schemas.microsoft.com/office/drawing/2015/10/21/chartex" xmlns:cx3="http://schemas.microsoft.com/office/drawing/2016/5/9/chartex" xmlns:cx4="http://schemas.microsoft.com/office/drawing/2016/5/10/chartex" xmlns:cx5="http://schemas.microsoft.com/office/drawing/2016/5/11/chartex" xmlns:cx6="http://schemas.microsoft.com/office/drawing/2016/5/12/chartex" xmlns:cx7="http://schemas.microsoft.com/office/drawing/2016/5/13/chartex" xmlns:cx8="http://schemas.microsoft.com/office/drawing/2016/5/14/chartex" xmlns:mc="http://schemas.openxmlformats.org/markup-compatibility/2006" xmlns:aink="http://schemas.microsoft.com/office/drawing/2016/ink" xmlns:am3d="http://schemas.microsoft.com/office/drawing/2017/model3d" xmlns:o="urn:schemas-microsoft-com:office:office" xmlns:r="http://schemas.openxmlformats.org/officeDocument/2006/relationships" xmlns:m="http://schemas.openxmlformats.org/officeDocument/2006/math" xmlns:v="urn:schemas-microsoft-com:vml" xmlns:wp14="http://schemas.microsoft.com/office/word/2010/wordprocessingDrawing" xmlns:wp="http://schemas.openxmlformats.org/drawingml/2006/wordprocessingDrawing" xmlns:w10="urn:schemas-microsoft-com:office:word" xmlns:w="http://schemas.openxmlformats.org/wordprocessingml/2006/main" xmlns:w14="http://schemas.microsoft.com/office/word/2010/wordml" xmlns:w15="http://schemas.microsoft.com/office/word/2012/wordml" xmlns:w16cid="http://schemas.microsoft.com/office/word/2016/wordml/cid" xmlns:w16se="http://schemas.microsoft.com/office/word/2015/wordml/symex" xmlns:wpg="http://schemas.microsoft.com/office/word/2010/wordprocessingGroup" xmlns:wpi="http://schemas.microsoft.com/office/word/2010/wordprocessingInk" xmlns:wne="http://schemas.microsoft.com/office/word/2006/wordml" xmlns:wps="http://schemas.microsoft.com/office/word/2010/wordprocessingShape" mc:Ignorable="w14 w15 w16se w16cid wp14">
+<w:hdr xmlns:wpc="http://schemas.microsoft.com/office/word/2010/wordprocessingCanvas" xmlns:cx="http://schemas.microsoft.com/office/drawing/2014/chartex" xmlns:cx1="http://schemas.microsoft.com/office/drawing/2015/9/8/chartex" xmlns:mc="http://schemas.openxmlformats.org/markup-compatibility/2006" xmlns:o="urn:schemas-microsoft-com:office:office" xmlns:r="http://schemas.openxmlformats.org/officeDocument/2006/relationships" xmlns:m="http://schemas.openxmlformats.org/officeDocument/2006/math" xmlns:v="urn:schemas-microsoft-com:vml" xmlns:wp14="http://schemas.microsoft.com/office/word/2010/wordprocessingDrawing" xmlns:wp="http://schemas.openxmlformats.org/drawingml/2006/wordprocessingDrawing" xmlns:w10="urn:schemas-microsoft-com:office:word" xmlns:w="http://schemas.openxmlformats.org/wordprocessingml/2006/main" xmlns:w14="http://schemas.microsoft.com/office/word/2010/wordml" xmlns:w15="http://schemas.microsoft.com/office/word/2012/wordml" xmlns:w16se="http://schemas.microsoft.com/office/word/2015/wordml/symex" xmlns:wpg="http://schemas.microsoft.com/office/word/2010/wordprocessingGroup" xmlns:wpi="http://schemas.microsoft.com/office/word/2010/wordprocessingInk" xmlns:wne="http://schemas.microsoft.com/office/word/2006/wordml" xmlns:wps="http://schemas.microsoft.com/office/word/2010/wordprocessingShape" mc:Ignorable="w14 w15 w16se wp14">
   <w:p>
     <w:pPr>
       <w:pStyle w:val="Encabezado"/>
@@ -37234,7 +36982,7 @@
     <w:r>
       <w:rPr>
         <w:noProof/>
-        <w:lang w:val="es-419" w:eastAsia="es-419"/>
+        <w:lang w:val="en-US"/>
       </w:rPr>
       <w:drawing>
         <wp:anchor distT="0" distB="0" distL="114300" distR="114300" simplePos="0" relativeHeight="251659264" behindDoc="1" locked="0" layoutInCell="1" allowOverlap="1" wp14:anchorId="24403EA1" wp14:editId="734C0DC3">
@@ -37305,7 +37053,7 @@
 </file>
 
 <file path=word/numbering.xml><?xml version="1.0" encoding="utf-8"?>
-<w:numbering xmlns:wpc="http://schemas.microsoft.com/office/word/2010/wordprocessingCanvas" xmlns:cx="http://schemas.microsoft.com/office/drawing/2014/chartex" xmlns:cx1="http://schemas.microsoft.com/office/drawing/2015/9/8/chartex" xmlns:cx2="http://schemas.microsoft.com/office/drawing/2015/10/21/chartex" xmlns:cx3="http://schemas.microsoft.com/office/drawing/2016/5/9/chartex" xmlns:cx4="http://schemas.microsoft.com/office/drawing/2016/5/10/chartex" xmlns:cx5="http://schemas.microsoft.com/office/drawing/2016/5/11/chartex" xmlns:cx6="http://schemas.microsoft.com/office/drawing/2016/5/12/chartex" xmlns:cx7="http://schemas.microsoft.com/office/drawing/2016/5/13/chartex" xmlns:cx8="http://schemas.microsoft.com/office/drawing/2016/5/14/chartex" xmlns:mc="http://schemas.openxmlformats.org/markup-compatibility/2006" xmlns:aink="http://schemas.microsoft.com/office/drawing/2016/ink" xmlns:am3d="http://schemas.microsoft.com/office/drawing/2017/model3d" xmlns:o="urn:schemas-microsoft-com:office:office" xmlns:r="http://schemas.openxmlformats.org/officeDocument/2006/relationships" xmlns:m="http://schemas.openxmlformats.org/officeDocument/2006/math" xmlns:v="urn:schemas-microsoft-com:vml" xmlns:wp14="http://schemas.microsoft.com/office/word/2010/wordprocessingDrawing" xmlns:wp="http://schemas.openxmlformats.org/drawingml/2006/wordprocessingDrawing" xmlns:w10="urn:schemas-microsoft-com:office:word" xmlns:w="http://schemas.openxmlformats.org/wordprocessingml/2006/main" xmlns:w14="http://schemas.microsoft.com/office/word/2010/wordml" xmlns:w15="http://schemas.microsoft.com/office/word/2012/wordml" xmlns:w16cid="http://schemas.microsoft.com/office/word/2016/wordml/cid" xmlns:w16se="http://schemas.microsoft.com/office/word/2015/wordml/symex" xmlns:wpg="http://schemas.microsoft.com/office/word/2010/wordprocessingGroup" xmlns:wpi="http://schemas.microsoft.com/office/word/2010/wordprocessingInk" xmlns:wne="http://schemas.microsoft.com/office/word/2006/wordml" xmlns:wps="http://schemas.microsoft.com/office/word/2010/wordprocessingShape" mc:Ignorable="w14 w15 w16se w16cid wp14">
+<w:numbering xmlns:wpc="http://schemas.microsoft.com/office/word/2010/wordprocessingCanvas" xmlns:cx="http://schemas.microsoft.com/office/drawing/2014/chartex" xmlns:cx1="http://schemas.microsoft.com/office/drawing/2015/9/8/chartex" xmlns:mc="http://schemas.openxmlformats.org/markup-compatibility/2006" xmlns:o="urn:schemas-microsoft-com:office:office" xmlns:r="http://schemas.openxmlformats.org/officeDocument/2006/relationships" xmlns:m="http://schemas.openxmlformats.org/officeDocument/2006/math" xmlns:v="urn:schemas-microsoft-com:vml" xmlns:wp14="http://schemas.microsoft.com/office/word/2010/wordprocessingDrawing" xmlns:wp="http://schemas.openxmlformats.org/drawingml/2006/wordprocessingDrawing" xmlns:w10="urn:schemas-microsoft-com:office:word" xmlns:w="http://schemas.openxmlformats.org/wordprocessingml/2006/main" xmlns:w14="http://schemas.microsoft.com/office/word/2010/wordml" xmlns:w15="http://schemas.microsoft.com/office/word/2012/wordml" xmlns:w16se="http://schemas.microsoft.com/office/word/2015/wordml/symex" xmlns:wpg="http://schemas.microsoft.com/office/word/2010/wordprocessingGroup" xmlns:wpi="http://schemas.microsoft.com/office/word/2010/wordprocessingInk" xmlns:wne="http://schemas.microsoft.com/office/word/2006/wordml" xmlns:wps="http://schemas.microsoft.com/office/word/2010/wordprocessingShape" mc:Ignorable="w14 w15 w16se wp14">
   <w:abstractNum w:abstractNumId="0" w15:restartNumberingAfterBreak="0">
     <w:nsid w:val="02B871C0"/>
     <w:multiLevelType w:val="hybridMultilevel"/>
@@ -42707,7 +42455,7 @@
 </file>
 
 <file path=word/people.xml><?xml version="1.0" encoding="utf-8"?>
-<w15:people xmlns:wpc="http://schemas.microsoft.com/office/word/2010/wordprocessingCanvas" xmlns:cx="http://schemas.microsoft.com/office/drawing/2014/chartex" xmlns:cx1="http://schemas.microsoft.com/office/drawing/2015/9/8/chartex" xmlns:cx2="http://schemas.microsoft.com/office/drawing/2015/10/21/chartex" xmlns:cx3="http://schemas.microsoft.com/office/drawing/2016/5/9/chartex" xmlns:cx4="http://schemas.microsoft.com/office/drawing/2016/5/10/chartex" xmlns:cx5="http://schemas.microsoft.com/office/drawing/2016/5/11/chartex" xmlns:cx6="http://schemas.microsoft.com/office/drawing/2016/5/12/chartex" xmlns:cx7="http://schemas.microsoft.com/office/drawing/2016/5/13/chartex" xmlns:cx8="http://schemas.microsoft.com/office/drawing/2016/5/14/chartex" xmlns:mc="http://schemas.openxmlformats.org/markup-compatibility/2006" xmlns:aink="http://schemas.microsoft.com/office/drawing/2016/ink" xmlns:am3d="http://schemas.microsoft.com/office/drawing/2017/model3d" xmlns:o="urn:schemas-microsoft-com:office:office" xmlns:r="http://schemas.openxmlformats.org/officeDocument/2006/relationships" xmlns:m="http://schemas.openxmlformats.org/officeDocument/2006/math" xmlns:v="urn:schemas-microsoft-com:vml" xmlns:wp14="http://schemas.microsoft.com/office/word/2010/wordprocessingDrawing" xmlns:wp="http://schemas.openxmlformats.org/drawingml/2006/wordprocessingDrawing" xmlns:w10="urn:schemas-microsoft-com:office:word" xmlns:w="http://schemas.openxmlformats.org/wordprocessingml/2006/main" xmlns:w14="http://schemas.microsoft.com/office/word/2010/wordml" xmlns:w15="http://schemas.microsoft.com/office/word/2012/wordml" xmlns:w16cid="http://schemas.microsoft.com/office/word/2016/wordml/cid" xmlns:w16se="http://schemas.microsoft.com/office/word/2015/wordml/symex" xmlns:wpg="http://schemas.microsoft.com/office/word/2010/wordprocessingGroup" xmlns:wpi="http://schemas.microsoft.com/office/word/2010/wordprocessingInk" xmlns:wne="http://schemas.microsoft.com/office/word/2006/wordml" xmlns:wps="http://schemas.microsoft.com/office/word/2010/wordprocessingShape" mc:Ignorable="w14 w15 w16se w16cid wp14">
+<w15:people xmlns:wpc="http://schemas.microsoft.com/office/word/2010/wordprocessingCanvas" xmlns:cx="http://schemas.microsoft.com/office/drawing/2014/chartex" xmlns:cx1="http://schemas.microsoft.com/office/drawing/2015/9/8/chartex" xmlns:mc="http://schemas.openxmlformats.org/markup-compatibility/2006" xmlns:o="urn:schemas-microsoft-com:office:office" xmlns:r="http://schemas.openxmlformats.org/officeDocument/2006/relationships" xmlns:m="http://schemas.openxmlformats.org/officeDocument/2006/math" xmlns:v="urn:schemas-microsoft-com:vml" xmlns:wp14="http://schemas.microsoft.com/office/word/2010/wordprocessingDrawing" xmlns:wp="http://schemas.openxmlformats.org/drawingml/2006/wordprocessingDrawing" xmlns:w10="urn:schemas-microsoft-com:office:word" xmlns:w="http://schemas.openxmlformats.org/wordprocessingml/2006/main" xmlns:w14="http://schemas.microsoft.com/office/word/2010/wordml" xmlns:w15="http://schemas.microsoft.com/office/word/2012/wordml" xmlns:w16se="http://schemas.microsoft.com/office/word/2015/wordml/symex" xmlns:wpg="http://schemas.microsoft.com/office/word/2010/wordprocessingGroup" xmlns:wpi="http://schemas.microsoft.com/office/word/2010/wordprocessingInk" xmlns:wne="http://schemas.microsoft.com/office/word/2006/wordml" xmlns:wps="http://schemas.microsoft.com/office/word/2010/wordprocessingShape" mc:Ignorable="w14 w15 w16se wp14">
   <w15:person w15:author="Fabio Sandi Sanchez">
     <w15:presenceInfo w15:providerId="Windows Live" w15:userId="4b0e85505f40c60e"/>
   </w15:person>
@@ -42715,7 +42463,7 @@
 </file>
 
 <file path=word/styles.xml><?xml version="1.0" encoding="utf-8"?>
-<w:styles xmlns:mc="http://schemas.openxmlformats.org/markup-compatibility/2006" xmlns:r="http://schemas.openxmlformats.org/officeDocument/2006/relationships" xmlns:w="http://schemas.openxmlformats.org/wordprocessingml/2006/main" xmlns:w14="http://schemas.microsoft.com/office/word/2010/wordml" xmlns:w15="http://schemas.microsoft.com/office/word/2012/wordml" xmlns:w16cid="http://schemas.microsoft.com/office/word/2016/wordml/cid" xmlns:w16se="http://schemas.microsoft.com/office/word/2015/wordml/symex" mc:Ignorable="w14 w15 w16se w16cid">
+<w:styles xmlns:mc="http://schemas.openxmlformats.org/markup-compatibility/2006" xmlns:r="http://schemas.openxmlformats.org/officeDocument/2006/relationships" xmlns:w="http://schemas.openxmlformats.org/wordprocessingml/2006/main" xmlns:w14="http://schemas.microsoft.com/office/word/2010/wordml" xmlns:w15="http://schemas.microsoft.com/office/word/2012/wordml" xmlns:w16se="http://schemas.microsoft.com/office/word/2015/wordml/symex" mc:Ignorable="w14 w15 w16se">
   <w:docDefaults>
     <w:rPrDefault>
       <w:rPr>
@@ -42731,7 +42479,7 @@
       </w:pPr>
     </w:pPrDefault>
   </w:docDefaults>
-  <w:latentStyles w:defLockedState="0" w:defUIPriority="99" w:defSemiHidden="0" w:defUnhideWhenUsed="0" w:defQFormat="0" w:count="377">
+  <w:latentStyles w:defLockedState="0" w:defUIPriority="99" w:defSemiHidden="0" w:defUnhideWhenUsed="0" w:defQFormat="0" w:count="371">
     <w:lsdException w:name="Normal" w:uiPriority="0" w:qFormat="1"/>
     <w:lsdException w:name="heading 1" w:uiPriority="9" w:qFormat="1"/>
     <w:lsdException w:name="heading 2" w:semiHidden="1" w:uiPriority="9" w:unhideWhenUsed="1" w:qFormat="1"/>
@@ -43103,12 +42851,6 @@
     <w:lsdException w:name="List Table 5 Dark Accent 6" w:uiPriority="50"/>
     <w:lsdException w:name="List Table 6 Colorful Accent 6" w:uiPriority="51"/>
     <w:lsdException w:name="List Table 7 Colorful Accent 6" w:uiPriority="52"/>
-    <w:lsdException w:name="Mention" w:semiHidden="1" w:unhideWhenUsed="1"/>
-    <w:lsdException w:name="Smart Hyperlink" w:semiHidden="1" w:unhideWhenUsed="1"/>
-    <w:lsdException w:name="Hashtag" w:semiHidden="1" w:unhideWhenUsed="1"/>
-    <w:lsdException w:name="Unresolved Mention" w:semiHidden="1" w:unhideWhenUsed="1"/>
-    <w:lsdException w:name="Smart Link" w:semiHidden="1" w:unhideWhenUsed="1"/>
-    <w:lsdException w:name="Smart Link Error" w:semiHidden="1" w:unhideWhenUsed="1"/>
   </w:latentStyles>
   <w:style w:type="paragraph" w:default="1" w:styleId="Normal">
     <w:name w:val="Normal"/>
@@ -43729,7 +43471,7 @@
 </file>
 
 <file path=word/glossary/document.xml><?xml version="1.0" encoding="utf-8"?>
-<w:glossaryDocument xmlns:wpc="http://schemas.microsoft.com/office/word/2010/wordprocessingCanvas" xmlns:cx="http://schemas.microsoft.com/office/drawing/2014/chartex" xmlns:cx1="http://schemas.microsoft.com/office/drawing/2015/9/8/chartex" xmlns:cx2="http://schemas.microsoft.com/office/drawing/2015/10/21/chartex" xmlns:cx3="http://schemas.microsoft.com/office/drawing/2016/5/9/chartex" xmlns:cx4="http://schemas.microsoft.com/office/drawing/2016/5/10/chartex" xmlns:cx5="http://schemas.microsoft.com/office/drawing/2016/5/11/chartex" xmlns:cx6="http://schemas.microsoft.com/office/drawing/2016/5/12/chartex" xmlns:cx7="http://schemas.microsoft.com/office/drawing/2016/5/13/chartex" xmlns:cx8="http://schemas.microsoft.com/office/drawing/2016/5/14/chartex" xmlns:mc="http://schemas.openxmlformats.org/markup-compatibility/2006" xmlns:aink="http://schemas.microsoft.com/office/drawing/2016/ink" xmlns:am3d="http://schemas.microsoft.com/office/drawing/2017/model3d" xmlns:o="urn:schemas-microsoft-com:office:office" xmlns:r="http://schemas.openxmlformats.org/officeDocument/2006/relationships" xmlns:m="http://schemas.openxmlformats.org/officeDocument/2006/math" xmlns:v="urn:schemas-microsoft-com:vml" xmlns:wp14="http://schemas.microsoft.com/office/word/2010/wordprocessingDrawing" xmlns:wp="http://schemas.openxmlformats.org/drawingml/2006/wordprocessingDrawing" xmlns:w10="urn:schemas-microsoft-com:office:word" xmlns:w="http://schemas.openxmlformats.org/wordprocessingml/2006/main" xmlns:w14="http://schemas.microsoft.com/office/word/2010/wordml" xmlns:w15="http://schemas.microsoft.com/office/word/2012/wordml" xmlns:w16cid="http://schemas.microsoft.com/office/word/2016/wordml/cid" xmlns:w16se="http://schemas.microsoft.com/office/word/2015/wordml/symex" xmlns:wpg="http://schemas.microsoft.com/office/word/2010/wordprocessingGroup" xmlns:wpi="http://schemas.microsoft.com/office/word/2010/wordprocessingInk" xmlns:wne="http://schemas.microsoft.com/office/word/2006/wordml" xmlns:wps="http://schemas.microsoft.com/office/word/2010/wordprocessingShape" mc:Ignorable="w14 w15 w16se w16cid wp14">
+<w:glossaryDocument xmlns:wpc="http://schemas.microsoft.com/office/word/2010/wordprocessingCanvas" xmlns:cx="http://schemas.microsoft.com/office/drawing/2014/chartex" xmlns:cx1="http://schemas.microsoft.com/office/drawing/2015/9/8/chartex" xmlns:mc="http://schemas.openxmlformats.org/markup-compatibility/2006" xmlns:o="urn:schemas-microsoft-com:office:office" xmlns:r="http://schemas.openxmlformats.org/officeDocument/2006/relationships" xmlns:m="http://schemas.openxmlformats.org/officeDocument/2006/math" xmlns:v="urn:schemas-microsoft-com:vml" xmlns:wp14="http://schemas.microsoft.com/office/word/2010/wordprocessingDrawing" xmlns:wp="http://schemas.openxmlformats.org/drawingml/2006/wordprocessingDrawing" xmlns:w10="urn:schemas-microsoft-com:office:word" xmlns:w="http://schemas.openxmlformats.org/wordprocessingml/2006/main" xmlns:w14="http://schemas.microsoft.com/office/word/2010/wordml" xmlns:w15="http://schemas.microsoft.com/office/word/2012/wordml" xmlns:w16se="http://schemas.microsoft.com/office/word/2015/wordml/symex" xmlns:wpg="http://schemas.microsoft.com/office/word/2010/wordprocessingGroup" xmlns:wpi="http://schemas.microsoft.com/office/word/2010/wordprocessingInk" xmlns:wne="http://schemas.microsoft.com/office/word/2006/wordml" xmlns:wps="http://schemas.microsoft.com/office/word/2010/wordprocessingShape" mc:Ignorable="w14 w15 w16se wp14">
   <w:docParts>
     <w:docPart>
       <w:docPartPr>
@@ -43767,7 +43509,7 @@
 </file>
 
 <file path=word/glossary/fontTable.xml><?xml version="1.0" encoding="utf-8"?>
-<w:fonts xmlns:mc="http://schemas.openxmlformats.org/markup-compatibility/2006" xmlns:r="http://schemas.openxmlformats.org/officeDocument/2006/relationships" xmlns:w="http://schemas.openxmlformats.org/wordprocessingml/2006/main" xmlns:w14="http://schemas.microsoft.com/office/word/2010/wordml" xmlns:w15="http://schemas.microsoft.com/office/word/2012/wordml" xmlns:w16cid="http://schemas.microsoft.com/office/word/2016/wordml/cid" xmlns:w16se="http://schemas.microsoft.com/office/word/2015/wordml/symex" mc:Ignorable="w14 w15 w16se w16cid">
+<w:fonts xmlns:mc="http://schemas.openxmlformats.org/markup-compatibility/2006" xmlns:r="http://schemas.openxmlformats.org/officeDocument/2006/relationships" xmlns:w="http://schemas.openxmlformats.org/wordprocessingml/2006/main" xmlns:w14="http://schemas.microsoft.com/office/word/2010/wordml" xmlns:w15="http://schemas.microsoft.com/office/word/2012/wordml" xmlns:w16se="http://schemas.microsoft.com/office/word/2015/wordml/symex" mc:Ignorable="w14 w15 w16se">
   <w:font w:name="Wingdings">
     <w:panose1 w:val="05000000000000000000"/>
     <w:charset w:val="02"/>
@@ -43836,7 +43578,7 @@
 </file>
 
 <file path=word/glossary/settings.xml><?xml version="1.0" encoding="utf-8"?>
-<w:settings xmlns:mc="http://schemas.openxmlformats.org/markup-compatibility/2006" xmlns:o="urn:schemas-microsoft-com:office:office" xmlns:r="http://schemas.openxmlformats.org/officeDocument/2006/relationships" xmlns:m="http://schemas.openxmlformats.org/officeDocument/2006/math" xmlns:v="urn:schemas-microsoft-com:vml" xmlns:w10="urn:schemas-microsoft-com:office:word" xmlns:w="http://schemas.openxmlformats.org/wordprocessingml/2006/main" xmlns:w14="http://schemas.microsoft.com/office/word/2010/wordml" xmlns:w15="http://schemas.microsoft.com/office/word/2012/wordml" xmlns:w16cid="http://schemas.microsoft.com/office/word/2016/wordml/cid" xmlns:w16se="http://schemas.microsoft.com/office/word/2015/wordml/symex" xmlns:sl="http://schemas.openxmlformats.org/schemaLibrary/2006/main" mc:Ignorable="w14 w15 w16se w16cid">
+<w:settings xmlns:mc="http://schemas.openxmlformats.org/markup-compatibility/2006" xmlns:o="urn:schemas-microsoft-com:office:office" xmlns:r="http://schemas.openxmlformats.org/officeDocument/2006/relationships" xmlns:m="http://schemas.openxmlformats.org/officeDocument/2006/math" xmlns:v="urn:schemas-microsoft-com:vml" xmlns:w10="urn:schemas-microsoft-com:office:word" xmlns:w="http://schemas.openxmlformats.org/wordprocessingml/2006/main" xmlns:w14="http://schemas.microsoft.com/office/word/2010/wordml" xmlns:w15="http://schemas.microsoft.com/office/word/2012/wordml" xmlns:w16se="http://schemas.microsoft.com/office/word/2015/wordml/symex" xmlns:sl="http://schemas.openxmlformats.org/schemaLibrary/2006/main" mc:Ignorable="w14 w15 w16se">
   <w:view w:val="normal"/>
   <w:defaultTabStop w:val="708"/>
   <w:hyphenationZone w:val="425"/>
@@ -43848,7 +43590,6 @@
     <w:compatSetting w:name="enableOpenTypeFeatures" w:uri="http://schemas.microsoft.com/office/word" w:val="1"/>
     <w:compatSetting w:name="doNotFlipMirrorIndents" w:uri="http://schemas.microsoft.com/office/word" w:val="1"/>
     <w:compatSetting w:name="differentiateMultirowTableHeaders" w:uri="http://schemas.microsoft.com/office/word" w:val="1"/>
-    <w:compatSetting w:name="useWord2013TrackBottomHyphenation" w:uri="http://schemas.microsoft.com/office/word" w:val="1"/>
   </w:compat>
   <w:rsids>
     <w:rsidRoot w:val="00BA7A50"/>
@@ -43859,6 +43600,7 @@
     <w:rsid w:val="006410E9"/>
     <w:rsid w:val="00675706"/>
     <w:rsid w:val="00683122"/>
+    <w:rsid w:val="007009E7"/>
     <w:rsid w:val="00983B17"/>
     <w:rsid w:val="0099651A"/>
     <w:rsid w:val="00A738C1"/>
@@ -43881,14 +43623,14 @@
   </m:mathPr>
   <w:themeFontLang w:val="es-CR"/>
   <w:clrSchemeMapping w:bg1="light1" w:t1="dark1" w:bg2="light2" w:t2="dark2" w:accent1="accent1" w:accent2="accent2" w:accent3="accent3" w:accent4="accent4" w:accent5="accent5" w:accent6="accent6" w:hyperlink="hyperlink" w:followedHyperlink="followedHyperlink"/>
-  <w:decimalSymbol w:val="."/>
+  <w:decimalSymbol w:val=","/>
   <w:listSeparator w:val=";"/>
   <w15:chartTrackingRefBased/>
 </w:settings>
 </file>
 
 <file path=word/glossary/styles.xml><?xml version="1.0" encoding="utf-8"?>
-<w:styles xmlns:mc="http://schemas.openxmlformats.org/markup-compatibility/2006" xmlns:r="http://schemas.openxmlformats.org/officeDocument/2006/relationships" xmlns:w="http://schemas.openxmlformats.org/wordprocessingml/2006/main" xmlns:w14="http://schemas.microsoft.com/office/word/2010/wordml" xmlns:w15="http://schemas.microsoft.com/office/word/2012/wordml" xmlns:w16cid="http://schemas.microsoft.com/office/word/2016/wordml/cid" xmlns:w16se="http://schemas.microsoft.com/office/word/2015/wordml/symex" mc:Ignorable="w14 w15 w16se w16cid">
+<w:styles xmlns:mc="http://schemas.openxmlformats.org/markup-compatibility/2006" xmlns:r="http://schemas.openxmlformats.org/officeDocument/2006/relationships" xmlns:w="http://schemas.openxmlformats.org/wordprocessingml/2006/main" xmlns:w14="http://schemas.microsoft.com/office/word/2010/wordml" xmlns:w15="http://schemas.microsoft.com/office/word/2012/wordml" xmlns:w16se="http://schemas.microsoft.com/office/word/2015/wordml/symex" mc:Ignorable="w14 w15 w16se">
   <w:docDefaults>
     <w:rPrDefault>
       <w:rPr>
@@ -43904,7 +43646,7 @@
       </w:pPr>
     </w:pPrDefault>
   </w:docDefaults>
-  <w:latentStyles w:defLockedState="0" w:defUIPriority="99" w:defSemiHidden="0" w:defUnhideWhenUsed="0" w:defQFormat="0" w:count="377">
+  <w:latentStyles w:defLockedState="0" w:defUIPriority="99" w:defSemiHidden="0" w:defUnhideWhenUsed="0" w:defQFormat="0" w:count="371">
     <w:lsdException w:name="Normal" w:uiPriority="0" w:qFormat="1"/>
     <w:lsdException w:name="heading 1" w:uiPriority="9" w:qFormat="1"/>
     <w:lsdException w:name="heading 2" w:semiHidden="1" w:uiPriority="9" w:unhideWhenUsed="1" w:qFormat="1"/>
@@ -44276,12 +44018,6 @@
     <w:lsdException w:name="List Table 5 Dark Accent 6" w:uiPriority="50"/>
     <w:lsdException w:name="List Table 6 Colorful Accent 6" w:uiPriority="51"/>
     <w:lsdException w:name="List Table 7 Colorful Accent 6" w:uiPriority="52"/>
-    <w:lsdException w:name="Mention" w:semiHidden="1" w:unhideWhenUsed="1"/>
-    <w:lsdException w:name="Smart Hyperlink" w:semiHidden="1" w:unhideWhenUsed="1"/>
-    <w:lsdException w:name="Hashtag" w:semiHidden="1" w:unhideWhenUsed="1"/>
-    <w:lsdException w:name="Unresolved Mention" w:semiHidden="1" w:unhideWhenUsed="1"/>
-    <w:lsdException w:name="Smart Link" w:semiHidden="1" w:unhideWhenUsed="1"/>
-    <w:lsdException w:name="Smart Link Error" w:semiHidden="1" w:unhideWhenUsed="1"/>
   </w:latentStyles>
   <w:style w:type="paragraph" w:default="1" w:styleId="Normal">
     <w:name w:val="Normal"/>
@@ -44342,7 +44078,7 @@
 </file>
 
 <file path=word/glossary/webSettings.xml><?xml version="1.0" encoding="utf-8"?>
-<w:webSettings xmlns:mc="http://schemas.openxmlformats.org/markup-compatibility/2006" xmlns:r="http://schemas.openxmlformats.org/officeDocument/2006/relationships" xmlns:w="http://schemas.openxmlformats.org/wordprocessingml/2006/main" xmlns:w14="http://schemas.microsoft.com/office/word/2010/wordml" xmlns:w15="http://schemas.microsoft.com/office/word/2012/wordml" xmlns:w16cid="http://schemas.microsoft.com/office/word/2016/wordml/cid" xmlns:w16se="http://schemas.microsoft.com/office/word/2015/wordml/symex" mc:Ignorable="w14 w15 w16se w16cid">
+<w:webSettings xmlns:mc="http://schemas.openxmlformats.org/markup-compatibility/2006" xmlns:r="http://schemas.openxmlformats.org/officeDocument/2006/relationships" xmlns:w="http://schemas.openxmlformats.org/wordprocessingml/2006/main" xmlns:w14="http://schemas.microsoft.com/office/word/2010/wordml" xmlns:w15="http://schemas.microsoft.com/office/word/2012/wordml" xmlns:w16se="http://schemas.microsoft.com/office/word/2015/wordml/symex" mc:Ignorable="w14 w15 w16se">
   <w:optimizeForBrowser/>
   <w:allowPNG/>
 </w:webSettings>
@@ -44633,7 +44369,7 @@
 </file>
 
 <file path=customXml/itemProps2.xml><?xml version="1.0" encoding="utf-8"?>
-<ds:datastoreItem xmlns:ds="http://schemas.openxmlformats.org/officeDocument/2006/customXml" ds:itemID="{C0CF9F1E-C26B-4C6D-92C7-82DD42B161D5}">
+<ds:datastoreItem xmlns:ds="http://schemas.openxmlformats.org/officeDocument/2006/customXml" ds:itemID="{D7DDBC73-32E6-4560-94DD-CA5CD78A4859}">
   <ds:schemaRefs>
     <ds:schemaRef ds:uri="http://schemas.openxmlformats.org/officeDocument/2006/bibliography"/>
   </ds:schemaRefs>

</xml_diff>